<commit_message>
Another revision to the documentation.
Signed-off-by: Edward Venator <esv@case.edu>
</commit_message>
<xml_diff>
--- a/documentation/Using Git.docx
+++ b/documentation/Using Git.docx
@@ -7,23 +7,7 @@
         <w:pStyle w:val="Heading1"/>
       </w:pPr>
       <w:r>
-        <w:t xml:space="preserve">Using </w:t>
-      </w:r>
-      <w:proofErr w:type="spellStart"/>
-      <w:r>
-        <w:t>Git</w:t>
-      </w:r>
-      <w:proofErr w:type="spellEnd"/>
-      <w:r>
-        <w:t xml:space="preserve"> for Version Control of FIRST </w:t>
-      </w:r>
-      <w:proofErr w:type="spellStart"/>
-      <w:r>
-        <w:t>Labview</w:t>
-      </w:r>
-      <w:proofErr w:type="spellEnd"/>
-      <w:r>
-        <w:t xml:space="preserve"> Projects</w:t>
+        <w:t>Using Git for Version Control of FIRST Labview Projects</w:t>
       </w:r>
     </w:p>
     <w:p>
@@ -36,23 +20,7 @@
     </w:p>
     <w:p>
       <w:r>
-        <w:t xml:space="preserve">Version control is keeping multiple versions of your files so that you can </w:t>
-      </w:r>
-      <w:proofErr w:type="gramStart"/>
-      <w:r>
-        <w:t>revert</w:t>
-      </w:r>
-      <w:proofErr w:type="gramEnd"/>
-      <w:r>
-        <w:t xml:space="preserve"> changes, look at edit history, and back up old versions. If you don’t want to lose your files or “break” them with experimental edits, then you should use some kind of version control. Version control can be as simple as copying and renaming a file before you edit it. However, there are a lot of software tools devoted to version control. You may have heard of some (Subversion, CVS, Mercurial, </w:t>
-      </w:r>
-      <w:proofErr w:type="spellStart"/>
-      <w:r>
-        <w:t>Git</w:t>
-      </w:r>
-      <w:proofErr w:type="spellEnd"/>
-      <w:r>
-        <w:t>, etc). Modern version control tools also help multiple people work together on one project by allowing each person to have their own “branch” of the project and then helping you merge them together as features are completed and bugs are fixed.</w:t>
+        <w:t>Version control is keeping multiple versions of your files so that you can revert changes, look at edit history, and back up old versions. If you don’t want to lose your files or “break” them with experimental edits, then you should use some kind of version control. Version control can be as simple as copying and renaming a file before you edit it. However, there are a lot of software tools devoted to version control. You may have heard of some (Subversion, CVS, Mercurial, Git, etc). Modern version control tools also help multiple people work together on one project by allowing each person to have their own “branch” of the project and then helping you merge them together as features are completed and bugs are fixed.</w:t>
       </w:r>
     </w:p>
     <w:p>
@@ -91,69 +59,16 @@
         <w:pStyle w:val="Heading2"/>
       </w:pPr>
       <w:r>
-        <w:t xml:space="preserve">What is </w:t>
-      </w:r>
-      <w:proofErr w:type="spellStart"/>
-      <w:r>
-        <w:t>Git</w:t>
-      </w:r>
-      <w:proofErr w:type="spellEnd"/>
-      <w:r>
-        <w:t>?</w:t>
-      </w:r>
-    </w:p>
-    <w:p>
-      <w:proofErr w:type="spellStart"/>
-      <w:r>
-        <w:t>Git</w:t>
-      </w:r>
-      <w:proofErr w:type="spellEnd"/>
-      <w:r>
-        <w:t xml:space="preserve"> is a version control tool originally created by </w:t>
-      </w:r>
-      <w:proofErr w:type="spellStart"/>
-      <w:r>
-        <w:t>Linus</w:t>
-      </w:r>
-      <w:proofErr w:type="spellEnd"/>
-      <w:r>
-        <w:t xml:space="preserve"> </w:t>
-      </w:r>
-      <w:proofErr w:type="spellStart"/>
-      <w:r>
-        <w:t>Torvalds</w:t>
-      </w:r>
-      <w:proofErr w:type="spellEnd"/>
-      <w:r>
-        <w:t xml:space="preserve"> for version control on his project, the Linux operating system kernel. It is free and open source, meaning anyone can use or modify it. </w:t>
-      </w:r>
-      <w:proofErr w:type="spellStart"/>
-      <w:r>
-        <w:t>Git</w:t>
-      </w:r>
-      <w:proofErr w:type="spellEnd"/>
-      <w:r>
-        <w:t xml:space="preserve"> is what is called a distributed version control tool, which means that each user stores the whole project history on their own computer, but can sync with other users and a central server over the internet. This contrasts with older version control tools like Subversion, which stored all of the version history on the </w:t>
+        <w:t>What is Git?</w:t>
+      </w:r>
+    </w:p>
+    <w:p>
+      <w:r>
+        <w:t xml:space="preserve">Git is a version control tool originally created by Linus Torvalds for version control on his project, the Linux operating system kernel. It is free and open source, meaning anyone can use or modify it. Git is what is called a distributed version control tool, which means that each user stores the whole project history on their own computer, but can sync with other users and a central server over the internet. This contrasts with older version control tools like Subversion, which stored all of the version history on the </w:t>
       </w:r>
       <w:r>
         <w:lastRenderedPageBreak/>
-        <w:t xml:space="preserve">central server and </w:t>
-      </w:r>
-      <w:proofErr w:type="gramStart"/>
-      <w:r>
-        <w:t>were</w:t>
-      </w:r>
-      <w:proofErr w:type="gramEnd"/>
-      <w:r>
-        <w:t xml:space="preserve"> dependent on an internet connection. Because </w:t>
-      </w:r>
-      <w:proofErr w:type="spellStart"/>
-      <w:r>
-        <w:t>Git</w:t>
-      </w:r>
-      <w:proofErr w:type="spellEnd"/>
-      <w:r>
-        <w:t xml:space="preserve"> does not require an internet connection, it is ideal for FIRST teams working on the road at competition.</w:t>
+        <w:t>central server and were dependent on an internet connection. Because Git does not require an internet connection, it is ideal for FIRST teams working on the road at competition.</w:t>
       </w:r>
     </w:p>
     <w:p>
@@ -161,49 +76,15 @@
         <w:pStyle w:val="Heading2"/>
       </w:pPr>
       <w:r>
-        <w:t xml:space="preserve">Getting </w:t>
-      </w:r>
-      <w:proofErr w:type="spellStart"/>
-      <w:r>
-        <w:t>Git</w:t>
-      </w:r>
-      <w:proofErr w:type="spellEnd"/>
-    </w:p>
-    <w:p>
-      <w:proofErr w:type="spellStart"/>
-      <w:r>
-        <w:t>Git</w:t>
-      </w:r>
-      <w:proofErr w:type="spellEnd"/>
-      <w:r>
-        <w:t xml:space="preserve"> is free to use and easy to install. Since you’re using </w:t>
-      </w:r>
-      <w:proofErr w:type="spellStart"/>
-      <w:r>
-        <w:t>Labview</w:t>
-      </w:r>
-      <w:proofErr w:type="spellEnd"/>
-      <w:r>
-        <w:t xml:space="preserve">, I’m going to assume you’re also using Windows (although </w:t>
-      </w:r>
-      <w:proofErr w:type="spellStart"/>
-      <w:r>
-        <w:t>Git</w:t>
-      </w:r>
-      <w:proofErr w:type="spellEnd"/>
-      <w:r>
-        <w:t xml:space="preserve"> is available for Mac and Linux as well). </w:t>
-      </w:r>
-      <w:r>
-        <w:t xml:space="preserve">To get </w:t>
-      </w:r>
-      <w:proofErr w:type="spellStart"/>
-      <w:r>
-        <w:t>Git</w:t>
-      </w:r>
-      <w:proofErr w:type="spellEnd"/>
-      <w:r>
-        <w:t>:</w:t>
+        <w:t>Getting Git</w:t>
+      </w:r>
+    </w:p>
+    <w:p>
+      <w:r>
+        <w:t xml:space="preserve">Git is free to use and easy to install. Since you’re using Labview, I’m going to assume you’re also using Windows (although Git is available for Mac and Linux as well). </w:t>
+      </w:r>
+      <w:r>
+        <w:t>To get Git:</w:t>
       </w:r>
     </w:p>
     <w:p>
@@ -235,31 +116,7 @@
         </w:numPr>
       </w:pPr>
       <w:r>
-        <w:t xml:space="preserve">Download the one labeled “Full Installer for official </w:t>
-      </w:r>
-      <w:proofErr w:type="spellStart"/>
-      <w:r>
-        <w:t>Git</w:t>
-      </w:r>
-      <w:proofErr w:type="spellEnd"/>
-      <w:r>
-        <w:t xml:space="preserve"> </w:t>
-      </w:r>
-      <w:proofErr w:type="spellStart"/>
-      <w:r>
-        <w:t>xxxxx</w:t>
-      </w:r>
-      <w:proofErr w:type="spellEnd"/>
-      <w:r>
-        <w:t xml:space="preserve"> Featured Beta,” where </w:t>
-      </w:r>
-      <w:proofErr w:type="spellStart"/>
-      <w:r>
-        <w:t>xxxxx</w:t>
-      </w:r>
-      <w:proofErr w:type="spellEnd"/>
-      <w:r>
-        <w:t xml:space="preserve"> is a version number.</w:t>
+        <w:t>Download the one labeled “Full Installer for official Git xxxxx Featured Beta,” where xxxxx is a version number.</w:t>
       </w:r>
     </w:p>
     <w:p>
@@ -271,15 +128,7 @@
         </w:numPr>
       </w:pPr>
       <w:r>
-        <w:t xml:space="preserve">Run this file to install </w:t>
-      </w:r>
-      <w:proofErr w:type="spellStart"/>
-      <w:r>
-        <w:t>Git</w:t>
-      </w:r>
-      <w:proofErr w:type="spellEnd"/>
-      <w:r>
-        <w:t>.</w:t>
+        <w:t>Run this file to install Git.</w:t>
       </w:r>
       <w:r>
         <w:t xml:space="preserve"> You can use the default options for everything.</w:t>
@@ -287,59 +136,20 @@
     </w:p>
     <w:p>
       <w:r>
-        <w:t xml:space="preserve">You now have </w:t>
-      </w:r>
-      <w:proofErr w:type="spellStart"/>
-      <w:r>
-        <w:t>Git</w:t>
-      </w:r>
-      <w:proofErr w:type="spellEnd"/>
-      <w:r>
-        <w:t xml:space="preserve"> working on your system. You can start working with it now, but it only comes with some pretty basic tools, and you’ll have to do a lot of things with the command line. Fortunately, there’s a better way.</w:t>
+        <w:t>You now have Git working on your system. You can start working with it now, but it only comes with some pretty basic tools, and you’ll have to do a lot of things with the command line. Fortunately, there’s a better way.</w:t>
       </w:r>
     </w:p>
     <w:p>
       <w:pPr>
         <w:pStyle w:val="Heading2"/>
       </w:pPr>
-      <w:proofErr w:type="spellStart"/>
       <w:r>
         <w:t>TortoiseGit</w:t>
       </w:r>
-      <w:proofErr w:type="spellEnd"/>
-    </w:p>
-    <w:p>
-      <w:proofErr w:type="spellStart"/>
-      <w:r>
-        <w:t>TortoiseGit</w:t>
-      </w:r>
-      <w:proofErr w:type="spellEnd"/>
-      <w:r>
-        <w:t xml:space="preserve"> is a tool that integrates </w:t>
-      </w:r>
-      <w:proofErr w:type="spellStart"/>
-      <w:r>
-        <w:t>Git</w:t>
-      </w:r>
-      <w:proofErr w:type="spellEnd"/>
-      <w:r>
-        <w:t xml:space="preserve"> into the windows file browser. With Tortoise, you can do </w:t>
-      </w:r>
-      <w:proofErr w:type="spellStart"/>
-      <w:r>
-        <w:t>Git</w:t>
-      </w:r>
-      <w:proofErr w:type="spellEnd"/>
-      <w:r>
-        <w:t xml:space="preserve"> commands just by right-clicking files. To get and set up </w:t>
-      </w:r>
-      <w:proofErr w:type="spellStart"/>
-      <w:r>
-        <w:t>TortoiseGit</w:t>
-      </w:r>
-      <w:proofErr w:type="spellEnd"/>
-      <w:r>
-        <w:t>:</w:t>
+    </w:p>
+    <w:p>
+      <w:r>
+        <w:t>TortoiseGit is a tool that integrates Git into the windows file browser. With Tortoise, you can do Git commands just by right-clicking files. To get and set up TortoiseGit:</w:t>
       </w:r>
     </w:p>
     <w:p>
@@ -371,31 +181,7 @@
         </w:numPr>
       </w:pPr>
       <w:r>
-        <w:t>Download the one labeled “</w:t>
-      </w:r>
-      <w:proofErr w:type="spellStart"/>
-      <w:r>
-        <w:t>Tortoisegit</w:t>
-      </w:r>
-      <w:proofErr w:type="spellEnd"/>
-      <w:r>
-        <w:t xml:space="preserve"> </w:t>
-      </w:r>
-      <w:proofErr w:type="spellStart"/>
-      <w:r>
-        <w:t>xxxxx</w:t>
-      </w:r>
-      <w:proofErr w:type="spellEnd"/>
-      <w:r>
-        <w:t xml:space="preserve"> 32bit Featured,” where </w:t>
-      </w:r>
-      <w:proofErr w:type="spellStart"/>
-      <w:r>
-        <w:t>xxxxx</w:t>
-      </w:r>
-      <w:proofErr w:type="spellEnd"/>
-      <w:r>
-        <w:t xml:space="preserve"> is a version number. (If you have a 64-bit Operating System, you can download the 64bit version.)</w:t>
+        <w:t>Download the one labeled “Tortoisegit xxxxx 32bit Featured,” where xxxxx is a version number. (If you have a 64-bit Operating System, you can download the 64bit version.)</w:t>
       </w:r>
     </w:p>
     <w:p>
@@ -407,15 +193,7 @@
         </w:numPr>
       </w:pPr>
       <w:r>
-        <w:t xml:space="preserve">Run this file to install </w:t>
-      </w:r>
-      <w:proofErr w:type="spellStart"/>
-      <w:r>
-        <w:t>TortoiseGit</w:t>
-      </w:r>
-      <w:proofErr w:type="spellEnd"/>
-      <w:r>
-        <w:t>. You can use the default options for everything.</w:t>
+        <w:t>Run this file to install TortoiseGit. You can use the default options for everything.</w:t>
       </w:r>
     </w:p>
     <w:p>
@@ -430,23 +208,7 @@
         <w:t xml:space="preserve">Once you have finished installing, </w:t>
       </w:r>
       <w:r>
-        <w:t xml:space="preserve">right click somewhere on your desktop. You should have a whole bunch of new </w:t>
-      </w:r>
-      <w:proofErr w:type="spellStart"/>
-      <w:r>
-        <w:t>Git</w:t>
-      </w:r>
-      <w:proofErr w:type="spellEnd"/>
-      <w:r>
-        <w:t xml:space="preserve"> related menu items. Go to </w:t>
-      </w:r>
-      <w:proofErr w:type="spellStart"/>
-      <w:r>
-        <w:t>TortoiseGit</w:t>
-      </w:r>
-      <w:proofErr w:type="spellEnd"/>
-      <w:r>
-        <w:t>-&gt;Settings.</w:t>
+        <w:t>right click somewhere on your desktop. You should have a whole bunch of new Git related menu items. Go to TortoiseGit-&gt;Settings.</w:t>
       </w:r>
     </w:p>
     <w:p>
@@ -458,23 +220,7 @@
         </w:numPr>
       </w:pPr>
       <w:r>
-        <w:t xml:space="preserve">In the Settings window, go to </w:t>
-      </w:r>
-      <w:proofErr w:type="spellStart"/>
-      <w:r>
-        <w:t>Git</w:t>
-      </w:r>
-      <w:proofErr w:type="spellEnd"/>
-      <w:r>
-        <w:t>-&gt;</w:t>
-      </w:r>
-      <w:proofErr w:type="spellStart"/>
-      <w:r>
-        <w:t>Config</w:t>
-      </w:r>
-      <w:proofErr w:type="spellEnd"/>
-      <w:r>
-        <w:t>. Enter your name and email here (This is how other users know who you are when you share your code.)</w:t>
+        <w:t>In the Settings window, go to Git-&gt;Config. Enter your name and email here (This is how other users know who you are when you share your code.)</w:t>
       </w:r>
     </w:p>
     <w:p>
@@ -486,15 +232,7 @@
         </w:numPr>
       </w:pPr>
       <w:r>
-        <w:t xml:space="preserve">If you do not have </w:t>
-      </w:r>
-      <w:proofErr w:type="spellStart"/>
-      <w:r>
-        <w:t>Labview</w:t>
-      </w:r>
-      <w:proofErr w:type="spellEnd"/>
-      <w:r>
-        <w:t xml:space="preserve"> installed, skip this step. In the Settings window, go to External Programs-&gt;Merge Tool.</w:t>
+        <w:t>If you do not have Labview installed, skip this step. In the Settings window, go to External Programs-&gt;Merge Tool.</w:t>
       </w:r>
     </w:p>
     <w:p>
@@ -516,23 +254,7 @@
           <w:sz w:val="16"/>
           <w:szCs w:val="16"/>
         </w:rPr>
-        <w:t>C:\Program Files\National Instruments\Shared\</w:t>
-      </w:r>
-      <w:proofErr w:type="spellStart"/>
-      <w:r>
-        <w:rPr>
-          <w:sz w:val="16"/>
-          <w:szCs w:val="16"/>
-        </w:rPr>
-        <w:t>LabVIEW</w:t>
-      </w:r>
-      <w:proofErr w:type="spellEnd"/>
-      <w:r>
-        <w:rPr>
-          <w:sz w:val="16"/>
-          <w:szCs w:val="16"/>
-        </w:rPr>
-        <w:t xml:space="preserve"> Merge\LVMerge.exe %base %theirs %mine %merged</w:t>
+        <w:t>C:\Program Files\National Instruments\Shared\LabVIEW Merge\LVMerge.exe %base %theirs %mine %merged</w:t>
       </w:r>
       <w:r>
         <w:rPr>
@@ -552,23 +274,7 @@
           <w:sz w:val="16"/>
           <w:szCs w:val="16"/>
         </w:rPr>
-        <w:t>C:\Program Files (x86)\National Instruments\Shared\</w:t>
-      </w:r>
-      <w:proofErr w:type="spellStart"/>
-      <w:r>
-        <w:rPr>
-          <w:sz w:val="16"/>
-          <w:szCs w:val="16"/>
-        </w:rPr>
-        <w:t>LabVIEW</w:t>
-      </w:r>
-      <w:proofErr w:type="spellEnd"/>
-      <w:r>
-        <w:rPr>
-          <w:sz w:val="16"/>
-          <w:szCs w:val="16"/>
-        </w:rPr>
-        <w:t xml:space="preserve"> Merge\LVMerge.exe %base %theirs %mine %merged</w:t>
+        <w:t>C:\Program Files (x86)\National Instruments\Shared\LabVIEW Merge\LVMerge.exe %base %theirs %mine %merged</w:t>
       </w:r>
       <w:r>
         <w:rPr>
@@ -605,73 +311,37 @@
         </w:numPr>
       </w:pPr>
       <w:r>
-        <w:t xml:space="preserve">Click Ok to save your settings and close the “Settings – </w:t>
-      </w:r>
-      <w:proofErr w:type="spellStart"/>
-      <w:r>
-        <w:t>TortoiseGit</w:t>
-      </w:r>
-      <w:proofErr w:type="spellEnd"/>
-      <w:r>
-        <w:t>” window.</w:t>
-      </w:r>
-    </w:p>
-    <w:p>
-      <w:proofErr w:type="spellStart"/>
+        <w:t>Click Ok to save your settings and close the “Settings – TortoiseGit” window.</w:t>
+      </w:r>
+    </w:p>
+    <w:p>
       <w:r>
         <w:t>T</w:t>
       </w:r>
       <w:r>
-        <w:t>ortoiseGit</w:t>
-      </w:r>
-      <w:proofErr w:type="spellEnd"/>
-      <w:r>
-        <w:t xml:space="preserve"> is now fully set up.</w:t>
+        <w:t>ortoiseGit is now fully set up.</w:t>
       </w:r>
     </w:p>
     <w:p>
       <w:pPr>
         <w:pStyle w:val="Heading2"/>
       </w:pPr>
-      <w:proofErr w:type="spellStart"/>
       <w:r>
         <w:t>GitHub</w:t>
       </w:r>
-      <w:proofErr w:type="spellEnd"/>
-    </w:p>
-    <w:p>
-      <w:proofErr w:type="spellStart"/>
-      <w:r>
-        <w:t>Git</w:t>
-      </w:r>
-      <w:proofErr w:type="spellEnd"/>
-      <w:r>
-        <w:t xml:space="preserve"> is great because it’s distributed—you don’t need to connect to a central server over the internet. However, you’re probably working with a group. It’s a lot easier for a group to work together if there’s a </w:t>
+    </w:p>
+    <w:p>
+      <w:r>
+        <w:t xml:space="preserve">Git is great because it’s distributed—you don’t need to connect to a central server over the internet. However, you’re probably working with a group. It’s a lot easier for a group to work together if there’s a </w:t>
       </w:r>
       <w:r>
         <w:lastRenderedPageBreak/>
-        <w:t xml:space="preserve">central hub for them to work from. It’s even better if that central hub has things like a project wiki, a bug/issue tracker, and a way to view all the files and commit history of the project. </w:t>
-      </w:r>
-      <w:proofErr w:type="spellStart"/>
-      <w:r>
-        <w:t>GitHub</w:t>
-      </w:r>
-      <w:proofErr w:type="spellEnd"/>
-      <w:r>
-        <w:t xml:space="preserve"> is all of these things, plus it’s free.</w:t>
-      </w:r>
-    </w:p>
-    <w:p>
-      <w:r>
-        <w:t xml:space="preserve">To get an account on </w:t>
-      </w:r>
-      <w:proofErr w:type="spellStart"/>
-      <w:r>
-        <w:t>GitHub</w:t>
-      </w:r>
-      <w:proofErr w:type="spellEnd"/>
-      <w:r>
-        <w:t xml:space="preserve">, go to </w:t>
+        <w:t>central hub for them to work from. It’s even better if that central hub has things like a project wiki, a bug/issue tracker, and a way to view all the files and commit history of the project. GitHub is all of these things, plus it’s free.</w:t>
+      </w:r>
+    </w:p>
+    <w:p>
+      <w:r>
+        <w:t xml:space="preserve">To get an account on GitHub, go to </w:t>
       </w:r>
       <w:hyperlink r:id="rId7" w:history="1">
         <w:r>
@@ -688,15 +358,7 @@
         <w:t xml:space="preserve">ories or create an Organization. </w:t>
       </w:r>
       <w:r>
-        <w:t xml:space="preserve">Send me your </w:t>
-      </w:r>
-      <w:proofErr w:type="spellStart"/>
-      <w:r>
-        <w:t>GitHub</w:t>
-      </w:r>
-      <w:proofErr w:type="spellEnd"/>
-      <w:r>
-        <w:t xml:space="preserve"> name and I’ll add you to our team’s organization (http://github.com/frc2399).</w:t>
+        <w:t>Send me your GitHub name and I’ll add you to our team’s organization (http://github.com/frc2399).</w:t>
       </w:r>
     </w:p>
     <w:p>
@@ -707,13 +369,8 @@
         <w:t xml:space="preserve">ou need to create a pair of keys to verify your identity when you connect to a repository </w:t>
       </w:r>
       <w:r>
-        <w:t xml:space="preserve">on </w:t>
-      </w:r>
-      <w:proofErr w:type="spellStart"/>
-      <w:r>
-        <w:t>GitHub</w:t>
-      </w:r>
-      <w:proofErr w:type="spellEnd"/>
+        <w:t>on GitHub</w:t>
+      </w:r>
       <w:r>
         <w:t xml:space="preserve">. One key is your private key, and the other is your </w:t>
       </w:r>
@@ -721,15 +378,7 @@
         <w:t>public</w:t>
       </w:r>
       <w:r>
-        <w:t xml:space="preserve"> key. As the names suggest, one is for you to keep, and the other is for you to share. To create a </w:t>
-      </w:r>
-      <w:proofErr w:type="spellStart"/>
-      <w:r>
-        <w:t>keypair</w:t>
-      </w:r>
-      <w:proofErr w:type="spellEnd"/>
-      <w:r>
-        <w:t>:</w:t>
+        <w:t xml:space="preserve"> key. As the names suggest, one is for you to keep, and the other is for you to share. To create a keypair:</w:t>
       </w:r>
     </w:p>
     <w:p>
@@ -741,462 +390,514 @@
         </w:numPr>
       </w:pPr>
       <w:r>
-        <w:t xml:space="preserve">In your Start menu, open find </w:t>
-      </w:r>
-      <w:proofErr w:type="spellStart"/>
-      <w:r>
-        <w:t>TortoiseGit</w:t>
-      </w:r>
-      <w:proofErr w:type="spellEnd"/>
-      <w:r>
-        <w:t>-&gt;</w:t>
-      </w:r>
-      <w:proofErr w:type="spellStart"/>
-      <w:r>
-        <w:t>PuttyGen</w:t>
-      </w:r>
-      <w:proofErr w:type="spellEnd"/>
+        <w:t>In your Start menu, open find TortoiseGit-&gt;PuttyGen.</w:t>
+      </w:r>
+    </w:p>
+    <w:p>
+      <w:pPr>
+        <w:pStyle w:val="ListParagraph"/>
+        <w:numPr>
+          <w:ilvl w:val="0"/>
+          <w:numId w:val="4"/>
+        </w:numPr>
+      </w:pPr>
+      <w:r>
+        <w:t>Click Generate.</w:t>
+      </w:r>
+    </w:p>
+    <w:p>
+      <w:pPr>
+        <w:pStyle w:val="ListParagraph"/>
+        <w:numPr>
+          <w:ilvl w:val="0"/>
+          <w:numId w:val="4"/>
+        </w:numPr>
+      </w:pPr>
+      <w:r>
+        <w:t>Wiggle your mouse around the window until it’s finished.</w:t>
+      </w:r>
+      <w:r>
+        <w:t xml:space="preserve"> Don’t close the window yet.</w:t>
+      </w:r>
+    </w:p>
+    <w:p>
+      <w:pPr>
+        <w:pStyle w:val="ListParagraph"/>
+        <w:numPr>
+          <w:ilvl w:val="0"/>
+          <w:numId w:val="4"/>
+        </w:numPr>
+      </w:pPr>
+      <w:r>
+        <w:t xml:space="preserve">Go to </w:t>
+      </w:r>
+      <w:r>
+        <w:t>https://github.com/account</w:t>
+      </w:r>
+      <w:r>
+        <w:t xml:space="preserve"> and click on SSH Public Keys.</w:t>
+      </w:r>
+    </w:p>
+    <w:p>
+      <w:pPr>
+        <w:pStyle w:val="ListParagraph"/>
+        <w:numPr>
+          <w:ilvl w:val="0"/>
+          <w:numId w:val="4"/>
+        </w:numPr>
+      </w:pPr>
+      <w:r>
+        <w:t>Click on “Add another Public Key”</w:t>
+      </w:r>
+    </w:p>
+    <w:p>
+      <w:pPr>
+        <w:pStyle w:val="ListParagraph"/>
+        <w:numPr>
+          <w:ilvl w:val="0"/>
+          <w:numId w:val="4"/>
+        </w:numPr>
+      </w:pPr>
+      <w:r>
+        <w:t>Give your key a title. This should help you remember what PC the key is from.</w:t>
+      </w:r>
+    </w:p>
+    <w:p>
+      <w:pPr>
+        <w:pStyle w:val="ListParagraph"/>
+        <w:numPr>
+          <w:ilvl w:val="0"/>
+          <w:numId w:val="4"/>
+        </w:numPr>
+      </w:pPr>
+      <w:r>
+        <w:t xml:space="preserve">Copy the Public key from the box </w:t>
+      </w:r>
+      <w:r>
+        <w:t xml:space="preserve">in the PuttyGen window </w:t>
+      </w:r>
+      <w:r>
+        <w:t xml:space="preserve">and paste it into the </w:t>
+      </w:r>
+      <w:r>
+        <w:t>Key box on the GitHub page.</w:t>
+      </w:r>
+    </w:p>
+    <w:p>
+      <w:pPr>
+        <w:pStyle w:val="ListParagraph"/>
+        <w:numPr>
+          <w:ilvl w:val="0"/>
+          <w:numId w:val="4"/>
+        </w:numPr>
+      </w:pPr>
+      <w:r>
+        <w:t>Click “Add Key” on the GitHub page.</w:t>
+      </w:r>
+    </w:p>
+    <w:p>
+      <w:pPr>
+        <w:pStyle w:val="ListParagraph"/>
+        <w:numPr>
+          <w:ilvl w:val="0"/>
+          <w:numId w:val="4"/>
+        </w:numPr>
+      </w:pPr>
+      <w:r>
+        <w:t>In the PuttyGen window, g</w:t>
+      </w:r>
+      <w:r>
+        <w:t xml:space="preserve">ive your key a passphrase—a </w:t>
+      </w:r>
+      <w:r>
+        <w:t>password you can remember; you’ll have to enter this password when you sync with the GitHub repository.</w:t>
+      </w:r>
+    </w:p>
+    <w:p>
+      <w:pPr>
+        <w:pStyle w:val="ListParagraph"/>
+        <w:numPr>
+          <w:ilvl w:val="0"/>
+          <w:numId w:val="4"/>
+        </w:numPr>
+      </w:pPr>
+      <w:r>
+        <w:t>Save your public key and your private key. I like to put them in my user directory, in a folder called ssh. Just put them somewhere you won’t lose them.</w:t>
+      </w:r>
+    </w:p>
+    <w:p>
+      <w:pPr>
+        <w:pStyle w:val="Heading2"/>
+      </w:pPr>
+      <w:r>
+        <w:t>Setting up a Local Repository</w:t>
+      </w:r>
+      <w:r>
+        <w:t xml:space="preserve"> by Cloning the GitHub Repository</w:t>
+      </w:r>
+    </w:p>
+    <w:p>
+      <w:r>
+        <w:t>The first thing you’ll have to do is create a local repository. This i</w:t>
+      </w:r>
+      <w:r>
+        <w:t>s where all your code will live on your computer.</w:t>
+      </w:r>
+    </w:p>
+    <w:p>
+      <w:pPr>
+        <w:pStyle w:val="ListParagraph"/>
+        <w:numPr>
+          <w:ilvl w:val="0"/>
+          <w:numId w:val="5"/>
+        </w:numPr>
+      </w:pPr>
+      <w:r>
+        <w:t>Create a folder where you want your code.</w:t>
+      </w:r>
+    </w:p>
+    <w:p>
+      <w:pPr>
+        <w:pStyle w:val="ListParagraph"/>
+        <w:numPr>
+          <w:ilvl w:val="0"/>
+          <w:numId w:val="5"/>
+        </w:numPr>
+      </w:pPr>
+      <w:r>
+        <w:t>Right click your new folder and choose “Git Clone…”</w:t>
+      </w:r>
+    </w:p>
+    <w:p>
+      <w:pPr>
+        <w:pStyle w:val="ListParagraph"/>
+        <w:numPr>
+          <w:ilvl w:val="0"/>
+          <w:numId w:val="5"/>
+        </w:numPr>
+      </w:pPr>
+      <w:r>
+        <w:t>For the URL, choose git@github.com:frc2399/2011-Robot-Code.git</w:t>
+      </w:r>
+    </w:p>
+    <w:p>
+      <w:pPr>
+        <w:pStyle w:val="ListParagraph"/>
+        <w:numPr>
+          <w:ilvl w:val="0"/>
+          <w:numId w:val="5"/>
+        </w:numPr>
+      </w:pPr>
+      <w:r>
+        <w:t>Make sure “Load Putty Key” is checked. This is the private key you saved before. Find it with the “…” button.</w:t>
+      </w:r>
+    </w:p>
+    <w:p>
+      <w:pPr>
+        <w:pStyle w:val="ListParagraph"/>
+        <w:numPr>
+          <w:ilvl w:val="0"/>
+          <w:numId w:val="5"/>
+        </w:numPr>
+      </w:pPr>
+      <w:r>
+        <w:t>Click Ok and enter your password. Say yes to the big long popup that asks if you want to cache a key.</w:t>
+      </w:r>
+    </w:p>
+    <w:p>
+      <w:pPr>
+        <w:pStyle w:val="ListParagraph"/>
+        <w:numPr>
+          <w:ilvl w:val="0"/>
+          <w:numId w:val="5"/>
+        </w:numPr>
+      </w:pPr>
+      <w:r>
+        <w:t>You now have all of the files from the GitHub (and all of the history of those files) on your machine.</w:t>
+      </w:r>
+    </w:p>
+    <w:p>
+      <w:pPr>
+        <w:pStyle w:val="Heading2"/>
+      </w:pPr>
+      <w:r>
+        <w:lastRenderedPageBreak/>
+        <w:t>Using Git/TortoiseGit</w:t>
+      </w:r>
+    </w:p>
+    <w:p>
+      <w:pPr>
+        <w:pStyle w:val="Heading3"/>
+      </w:pPr>
+      <w:r>
+        <w:t>Committing Your Changes</w:t>
+      </w:r>
+    </w:p>
+    <w:p>
+      <w:r>
+        <w:t>Most of the time, you’ll be working with your local repository. You should commit changes often so you don’t lose any work. To commit your changes to your local repository, just right click on the folder you created before and choose “Git Commit -&gt; [branch]” ([branch] will be the name of whatever branch you’re working in).</w:t>
+      </w:r>
+      <w:r>
+        <w:t xml:space="preserve"> You’re required to put a comment for every commit. This helps describe what changes you made, which is a good way to help document your code.</w:t>
+      </w:r>
+    </w:p>
+    <w:p>
+      <w:pPr>
+        <w:jc w:val="center"/>
+      </w:pPr>
+      <w:r>
+        <w:rPr>
+          <w:noProof/>
+        </w:rPr>
+        <w:drawing>
+          <wp:inline distT="0" distB="0" distL="0" distR="0">
+            <wp:extent cx="3591761" cy="3832860"/>
+            <wp:effectExtent l="19050" t="0" r="8689" b="0"/>
+            <wp:docPr id="1" name="Picture 1"/>
+            <wp:cNvGraphicFramePr>
+              <a:graphicFrameLocks xmlns:a="http://schemas.openxmlformats.org/drawingml/2006/main" noChangeAspect="1"/>
+            </wp:cNvGraphicFramePr>
+            <a:graphic xmlns:a="http://schemas.openxmlformats.org/drawingml/2006/main">
+              <a:graphicData uri="http://schemas.openxmlformats.org/drawingml/2006/picture">
+                <pic:pic xmlns:pic="http://schemas.openxmlformats.org/drawingml/2006/picture">
+                  <pic:nvPicPr>
+                    <pic:cNvPr id="0" name="Picture 1"/>
+                    <pic:cNvPicPr>
+                      <a:picLocks noChangeAspect="1" noChangeArrowheads="1"/>
+                    </pic:cNvPicPr>
+                  </pic:nvPicPr>
+                  <pic:blipFill>
+                    <a:blip r:embed="rId8" cstate="print"/>
+                    <a:srcRect/>
+                    <a:stretch>
+                      <a:fillRect/>
+                    </a:stretch>
+                  </pic:blipFill>
+                  <pic:spPr bwMode="auto">
+                    <a:xfrm>
+                      <a:off x="0" y="0"/>
+                      <a:ext cx="3594855" cy="3836161"/>
+                    </a:xfrm>
+                    <a:prstGeom prst="rect">
+                      <a:avLst/>
+                    </a:prstGeom>
+                    <a:noFill/>
+                    <a:ln w="9525">
+                      <a:noFill/>
+                      <a:miter lim="800000"/>
+                      <a:headEnd/>
+                      <a:tailEnd/>
+                    </a:ln>
+                  </pic:spPr>
+                </pic:pic>
+              </a:graphicData>
+            </a:graphic>
+          </wp:inline>
+        </w:drawing>
+      </w:r>
+    </w:p>
+    <w:p>
+      <w:r>
+        <w:t>When you make new files, you’ll have to add them to the repository when you commit them. New files are listed in the commit window under the heading “Not Versioned” (see above). Check the boxes for the files you want to add. If you don’t want a file to be part of your repository, then don’t check its box.</w:t>
+      </w:r>
+    </w:p>
+    <w:p>
+      <w:pPr>
+        <w:pStyle w:val="Heading3"/>
+      </w:pPr>
+      <w:r>
+        <w:t>Making Branches</w:t>
+      </w:r>
+    </w:p>
+    <w:p>
+      <w:r>
+        <w:t>If you want to start a new branch, right click in your folder and choose TortoiseGit-&gt;Create Branch… Name your branch and click Ok.</w:t>
+      </w:r>
+      <w:r>
+        <w:t xml:space="preserve"> You’ll need to create this branch on GitHub too, so </w:t>
+      </w:r>
+      <w:r>
+        <w:t>right click and choose TortoiseGit-&gt;Push. This will push your new branch to the repository.</w:t>
+      </w:r>
+    </w:p>
+    <w:p>
+      <w:pPr>
+        <w:pStyle w:val="Heading3"/>
+      </w:pPr>
+      <w:r>
+        <w:t>Switching Branches</w:t>
+      </w:r>
+      <w:r>
+        <w:t>/Getting New Branches from GitHub</w:t>
+      </w:r>
+    </w:p>
+    <w:p>
+      <w:r>
+        <w:t>If you’re working from more than one branch, you’ll need to switch back and forth between them. Ri</w:t>
+      </w:r>
+      <w:r>
+        <w:t>ght clicking in your folder and choos</w:t>
+      </w:r>
+      <w:r>
+        <w:t>e</w:t>
+      </w:r>
+      <w:r>
+        <w:t xml:space="preserve"> TortoiseGit-&gt;Checkout/Switch…</w:t>
+      </w:r>
+      <w:r>
+        <w:t xml:space="preserve"> Pick what branch you want to </w:t>
+      </w:r>
+      <w:r>
+        <w:t xml:space="preserve">use. The choices include all your local branches and all the branches on GitHub (these will all start with </w:t>
+      </w:r>
+      <w:r>
+        <w:lastRenderedPageBreak/>
+        <w:t>“remotes/”). If you download a new branch from GitHub, TortoiseGit creates a new branch in your local repository.</w:t>
+      </w:r>
+    </w:p>
+    <w:p>
+      <w:r>
+        <w:t>Remember to commit before switching branches! If you don’t, it won’t let you switch.</w:t>
+      </w:r>
+    </w:p>
+    <w:p>
+      <w:pPr>
+        <w:pStyle w:val="Heading3"/>
+      </w:pPr>
+      <w:r>
+        <w:t>Syncing With the GitHub Repository</w:t>
+      </w:r>
+    </w:p>
+    <w:p>
+      <w:r>
+        <w:t>In Git, you can “push” your changes to another repository or “pull”</w:t>
+      </w:r>
+      <w:r>
+        <w:t xml:space="preserve"> changes into your repository. For the most part, you’</w:t>
+      </w:r>
+      <w:r>
+        <w:t>ll be pushing changes to your own branch. You can also pull changes if the version on GitHub is ahead of yours (like if you want to check out someone else’s branch).</w:t>
+      </w:r>
+    </w:p>
+    <w:p>
+      <w:r>
+        <w:t xml:space="preserve">To push and pull changes, </w:t>
+      </w:r>
+      <w:r>
+        <w:t xml:space="preserve">use TortoiseGit’s </w:t>
+      </w:r>
+      <w:r>
+        <w:t xml:space="preserve">syncing tool. </w:t>
+      </w:r>
+      <w:r>
+        <w:t>You can open the Sync tool in the right click menu (it’s called “GitSync…”). The local branch should be the branch on your computer you want to sync. The remote branch should be the same branch on the remote (GitHub) repository. You may have to click the “…” to find the branch you want. Once you select both branches, you’ll get a summary of the commits that don’t match up between the two repositories. To push your changes to GitHub, click Push</w:t>
+      </w:r>
       <w:r>
         <w:t>.</w:t>
       </w:r>
-    </w:p>
-    <w:p>
-      <w:pPr>
-        <w:pStyle w:val="ListParagraph"/>
-        <w:numPr>
-          <w:ilvl w:val="0"/>
-          <w:numId w:val="4"/>
-        </w:numPr>
-      </w:pPr>
-      <w:r>
-        <w:t>Click Generate.</w:t>
-      </w:r>
-    </w:p>
-    <w:p>
-      <w:pPr>
-        <w:pStyle w:val="ListParagraph"/>
-        <w:numPr>
-          <w:ilvl w:val="0"/>
-          <w:numId w:val="4"/>
-        </w:numPr>
-      </w:pPr>
-      <w:r>
-        <w:t>Wiggle your mouse around the window until it’s finished.</w:t>
-      </w:r>
-      <w:r>
-        <w:t xml:space="preserve"> Don’t close the window yet.</w:t>
-      </w:r>
-    </w:p>
-    <w:p>
-      <w:pPr>
-        <w:pStyle w:val="ListParagraph"/>
-        <w:numPr>
-          <w:ilvl w:val="0"/>
-          <w:numId w:val="4"/>
-        </w:numPr>
-      </w:pPr>
-      <w:r>
-        <w:t xml:space="preserve">Go to </w:t>
-      </w:r>
-      <w:r>
-        <w:t>https://github.com/account</w:t>
-      </w:r>
-      <w:r>
-        <w:t xml:space="preserve"> and click on SSH Public Keys.</w:t>
-      </w:r>
-    </w:p>
-    <w:p>
-      <w:pPr>
-        <w:pStyle w:val="ListParagraph"/>
-        <w:numPr>
-          <w:ilvl w:val="0"/>
-          <w:numId w:val="4"/>
-        </w:numPr>
-      </w:pPr>
-      <w:r>
-        <w:t>Click on “Add another Public Key”</w:t>
-      </w:r>
-    </w:p>
-    <w:p>
-      <w:pPr>
-        <w:pStyle w:val="ListParagraph"/>
-        <w:numPr>
-          <w:ilvl w:val="0"/>
-          <w:numId w:val="4"/>
-        </w:numPr>
-      </w:pPr>
-      <w:r>
-        <w:t>Give your key a title. This should help you remember what PC the key is from.</w:t>
-      </w:r>
-    </w:p>
-    <w:p>
-      <w:pPr>
-        <w:pStyle w:val="ListParagraph"/>
-        <w:numPr>
-          <w:ilvl w:val="0"/>
-          <w:numId w:val="4"/>
-        </w:numPr>
-      </w:pPr>
-      <w:r>
-        <w:t xml:space="preserve">Copy the Public key from the box </w:t>
-      </w:r>
-      <w:r>
-        <w:t xml:space="preserve">in the </w:t>
-      </w:r>
-      <w:proofErr w:type="spellStart"/>
-      <w:r>
-        <w:t>PuttyGen</w:t>
-      </w:r>
-      <w:proofErr w:type="spellEnd"/>
-      <w:r>
-        <w:t xml:space="preserve"> window </w:t>
-      </w:r>
-      <w:r>
-        <w:t xml:space="preserve">and paste it into the </w:t>
-      </w:r>
-      <w:r>
-        <w:t xml:space="preserve">Key box on the </w:t>
-      </w:r>
-      <w:proofErr w:type="spellStart"/>
-      <w:r>
-        <w:t>GitHub</w:t>
-      </w:r>
-      <w:proofErr w:type="spellEnd"/>
-      <w:r>
-        <w:t xml:space="preserve"> page.</w:t>
-      </w:r>
-    </w:p>
-    <w:p>
-      <w:pPr>
-        <w:pStyle w:val="ListParagraph"/>
-        <w:numPr>
-          <w:ilvl w:val="0"/>
-          <w:numId w:val="4"/>
-        </w:numPr>
-      </w:pPr>
-      <w:r>
-        <w:t xml:space="preserve">Click “Add Key” on the </w:t>
-      </w:r>
-      <w:proofErr w:type="spellStart"/>
-      <w:r>
-        <w:t>GitHub</w:t>
-      </w:r>
-      <w:proofErr w:type="spellEnd"/>
-      <w:r>
-        <w:t xml:space="preserve"> page.</w:t>
-      </w:r>
-    </w:p>
-    <w:p>
-      <w:pPr>
-        <w:pStyle w:val="ListParagraph"/>
-        <w:numPr>
-          <w:ilvl w:val="0"/>
-          <w:numId w:val="4"/>
-        </w:numPr>
-      </w:pPr>
-      <w:r>
-        <w:t xml:space="preserve">In the </w:t>
-      </w:r>
-      <w:proofErr w:type="spellStart"/>
-      <w:r>
-        <w:t>PuttyGen</w:t>
-      </w:r>
-      <w:proofErr w:type="spellEnd"/>
-      <w:r>
-        <w:t xml:space="preserve"> window, g</w:t>
-      </w:r>
-      <w:r>
-        <w:t xml:space="preserve">ive your key a passphrase—a </w:t>
-      </w:r>
-      <w:r>
-        <w:t xml:space="preserve">password you can remember; you’ll have to enter this password when you sync with the </w:t>
-      </w:r>
-      <w:proofErr w:type="spellStart"/>
-      <w:r>
-        <w:t>GitHub</w:t>
-      </w:r>
-      <w:proofErr w:type="spellEnd"/>
-      <w:r>
-        <w:t xml:space="preserve"> repository.</w:t>
-      </w:r>
-    </w:p>
-    <w:p>
-      <w:pPr>
-        <w:pStyle w:val="ListParagraph"/>
-        <w:numPr>
-          <w:ilvl w:val="0"/>
-          <w:numId w:val="4"/>
-        </w:numPr>
-      </w:pPr>
-      <w:r>
-        <w:t xml:space="preserve">Save your public key and your private key. I like to put them in my user directory, in a folder called </w:t>
-      </w:r>
-      <w:proofErr w:type="spellStart"/>
-      <w:proofErr w:type="gramStart"/>
-      <w:r>
-        <w:t>ssh</w:t>
-      </w:r>
-      <w:proofErr w:type="spellEnd"/>
-      <w:proofErr w:type="gramEnd"/>
-      <w:r>
-        <w:t>. Just put them somewhere you won’t lose them.</w:t>
-      </w:r>
-    </w:p>
-    <w:p>
-      <w:pPr>
-        <w:pStyle w:val="Heading2"/>
-      </w:pPr>
-      <w:r>
-        <w:t>Setting up a Local Repository</w:t>
-      </w:r>
-      <w:r>
-        <w:t xml:space="preserve"> by Cloning the </w:t>
-      </w:r>
-      <w:proofErr w:type="spellStart"/>
-      <w:r>
-        <w:t>GitHub</w:t>
-      </w:r>
-      <w:proofErr w:type="spellEnd"/>
-      <w:r>
-        <w:t xml:space="preserve"> Repository</w:t>
-      </w:r>
-    </w:p>
-    <w:p>
-      <w:r>
-        <w:t>The first thing you’ll have to do is create a local repository. This i</w:t>
-      </w:r>
-      <w:r>
-        <w:t>s where all your code will live on your computer.</w:t>
-      </w:r>
-    </w:p>
-    <w:p>
-      <w:pPr>
-        <w:pStyle w:val="ListParagraph"/>
-        <w:numPr>
-          <w:ilvl w:val="0"/>
-          <w:numId w:val="5"/>
-        </w:numPr>
-      </w:pPr>
-      <w:r>
-        <w:t>Create a folder where you want your code.</w:t>
-      </w:r>
-    </w:p>
-    <w:p>
-      <w:pPr>
-        <w:pStyle w:val="ListParagraph"/>
-        <w:numPr>
-          <w:ilvl w:val="0"/>
-          <w:numId w:val="5"/>
-        </w:numPr>
-      </w:pPr>
-      <w:r>
-        <w:t>Right click your new folder and choose “</w:t>
-      </w:r>
-      <w:proofErr w:type="spellStart"/>
-      <w:r>
-        <w:t>Git</w:t>
-      </w:r>
-      <w:proofErr w:type="spellEnd"/>
-      <w:r>
-        <w:t xml:space="preserve"> Clone…”</w:t>
-      </w:r>
-    </w:p>
-    <w:p>
-      <w:pPr>
-        <w:pStyle w:val="ListParagraph"/>
-        <w:numPr>
-          <w:ilvl w:val="0"/>
-          <w:numId w:val="5"/>
-        </w:numPr>
-      </w:pPr>
-      <w:r>
-        <w:t>For the URL, choose git@github.com:frc2399/2011-Robot-Code.git</w:t>
-      </w:r>
-    </w:p>
-    <w:p>
-      <w:pPr>
-        <w:pStyle w:val="ListParagraph"/>
-        <w:numPr>
-          <w:ilvl w:val="0"/>
-          <w:numId w:val="5"/>
-        </w:numPr>
-      </w:pPr>
-      <w:r>
-        <w:t>Make sure “Load Putty Key” is checked. This is the private key you saved before. Find it with the “…” button.</w:t>
-      </w:r>
-    </w:p>
-    <w:p>
-      <w:pPr>
-        <w:pStyle w:val="ListParagraph"/>
-        <w:numPr>
-          <w:ilvl w:val="0"/>
-          <w:numId w:val="5"/>
-        </w:numPr>
-      </w:pPr>
-      <w:r>
-        <w:t>Click Ok and enter your password. Say yes to the big long popup that asks if you want to cache a key.</w:t>
-      </w:r>
-    </w:p>
-    <w:p>
-      <w:pPr>
-        <w:pStyle w:val="ListParagraph"/>
-        <w:numPr>
-          <w:ilvl w:val="0"/>
-          <w:numId w:val="5"/>
-        </w:numPr>
-      </w:pPr>
-      <w:r>
-        <w:t xml:space="preserve">You now have all of the files from the </w:t>
-      </w:r>
-      <w:proofErr w:type="spellStart"/>
-      <w:r>
-        <w:t>GitHub</w:t>
-      </w:r>
-      <w:proofErr w:type="spellEnd"/>
-      <w:r>
-        <w:t xml:space="preserve"> (and all of the history of those files) on your machine.</w:t>
-      </w:r>
-    </w:p>
-    <w:p>
-      <w:pPr>
-        <w:pStyle w:val="Heading2"/>
-      </w:pPr>
-      <w:r>
-        <w:lastRenderedPageBreak/>
-        <w:t xml:space="preserve">Using </w:t>
-      </w:r>
-      <w:proofErr w:type="spellStart"/>
-      <w:r>
-        <w:t>Git</w:t>
-      </w:r>
-      <w:proofErr w:type="spellEnd"/>
-      <w:r>
-        <w:t>/</w:t>
-      </w:r>
-      <w:proofErr w:type="spellStart"/>
-      <w:r>
-        <w:t>TortoiseGit</w:t>
-      </w:r>
-      <w:proofErr w:type="spellEnd"/>
-    </w:p>
-    <w:p>
-      <w:pPr>
-        <w:pStyle w:val="Heading3"/>
-      </w:pPr>
-      <w:r>
-        <w:t>Committing Your Changes</w:t>
-      </w:r>
-    </w:p>
-    <w:p>
-      <w:r>
-        <w:t>Most of the time, you’ll be working with your local repository. You should commit changes often so you don’t lose any work. To commit your changes to your local repository, just right click on the folder you created before and choose “</w:t>
-      </w:r>
-      <w:proofErr w:type="spellStart"/>
-      <w:r>
-        <w:t>Git</w:t>
-      </w:r>
-      <w:proofErr w:type="spellEnd"/>
-      <w:r>
-        <w:t xml:space="preserve"> Commit -&gt; [branch]” ([branch] will be the name of whatever branch you’re working in).</w:t>
-      </w:r>
-    </w:p>
-    <w:p>
-      <w:pPr>
-        <w:pStyle w:val="Heading3"/>
-      </w:pPr>
-      <w:r>
-        <w:t>Making Branches</w:t>
-      </w:r>
-    </w:p>
-    <w:p>
-      <w:r>
-        <w:t xml:space="preserve">If you want to start a new branch, right click in your folder and choose </w:t>
-      </w:r>
-      <w:proofErr w:type="spellStart"/>
-      <w:r>
-        <w:t>TortoiseGit</w:t>
-      </w:r>
-      <w:proofErr w:type="spellEnd"/>
-      <w:r>
-        <w:t>-&gt;Create Branch… Name your branch and click Ok.</w:t>
-      </w:r>
-    </w:p>
-    <w:p>
-      <w:pPr>
-        <w:pStyle w:val="Heading3"/>
-      </w:pPr>
-      <w:r>
-        <w:t>Switching Branches</w:t>
-      </w:r>
-    </w:p>
-    <w:p>
-      <w:r>
-        <w:t xml:space="preserve">You can switch between branches by right clicking in your folder and choosing </w:t>
-      </w:r>
-      <w:proofErr w:type="spellStart"/>
-      <w:r>
-        <w:t>TortoiseGit</w:t>
-      </w:r>
-      <w:proofErr w:type="spellEnd"/>
-      <w:r>
-        <w:t>-&gt;Checkout/Switch…</w:t>
-      </w:r>
-      <w:r>
-        <w:t xml:space="preserve"> Pick what branch you want to use and click Ok.</w:t>
-      </w:r>
-    </w:p>
-    <w:p>
-      <w:pPr>
-        <w:pStyle w:val="Heading3"/>
-      </w:pPr>
-      <w:r>
-        <w:t xml:space="preserve">Syncing With the </w:t>
-      </w:r>
-      <w:proofErr w:type="spellStart"/>
-      <w:r>
-        <w:t>GitHub</w:t>
-      </w:r>
-      <w:proofErr w:type="spellEnd"/>
-      <w:r>
-        <w:t xml:space="preserve"> Repository</w:t>
-      </w:r>
-    </w:p>
-    <w:p/>
-    <w:p>
-      <w:pPr>
-        <w:pStyle w:val="Heading2"/>
-      </w:pPr>
-      <w:r>
-        <w:t>Sources and Resources</w:t>
-      </w:r>
-    </w:p>
-    <w:p>
-      <w:pPr>
-        <w:pStyle w:val="ListParagraph"/>
-        <w:numPr>
-          <w:ilvl w:val="0"/>
-          <w:numId w:val="1"/>
-        </w:numPr>
-      </w:pPr>
+      <w:r>
+        <w:t xml:space="preserve"> To pull changes on GitHub into your repository, click Pull.</w:t>
+      </w:r>
+    </w:p>
+    <w:p>
+      <w:r>
+        <w:t xml:space="preserve">Remember that only changes you have </w:t>
+      </w:r>
       <w:r>
         <w:rPr>
           <w:i/>
         </w:rPr>
-        <w:t xml:space="preserve">Revision Control with </w:t>
-      </w:r>
-      <w:proofErr w:type="spellStart"/>
+        <w:t>already</w:t>
+      </w:r>
+      <w:r>
+        <w:t xml:space="preserve"> committed will be pushed!</w:t>
+      </w:r>
+    </w:p>
+    <w:p>
+      <w:pPr>
+        <w:jc w:val="center"/>
+      </w:pPr>
+      <w:r>
+        <w:rPr>
+          <w:noProof/>
+        </w:rPr>
+        <w:drawing>
+          <wp:inline distT="0" distB="0" distL="0" distR="0">
+            <wp:extent cx="3280410" cy="2671060"/>
+            <wp:effectExtent l="19050" t="0" r="0" b="0"/>
+            <wp:docPr id="3" name="Picture 2"/>
+            <wp:cNvGraphicFramePr>
+              <a:graphicFrameLocks xmlns:a="http://schemas.openxmlformats.org/drawingml/2006/main" noChangeAspect="1"/>
+            </wp:cNvGraphicFramePr>
+            <a:graphic xmlns:a="http://schemas.openxmlformats.org/drawingml/2006/main">
+              <a:graphicData uri="http://schemas.openxmlformats.org/drawingml/2006/picture">
+                <pic:pic xmlns:pic="http://schemas.openxmlformats.org/drawingml/2006/picture">
+                  <pic:nvPicPr>
+                    <pic:cNvPr id="0" name="Picture 2"/>
+                    <pic:cNvPicPr>
+                      <a:picLocks noChangeAspect="1" noChangeArrowheads="1"/>
+                    </pic:cNvPicPr>
+                  </pic:nvPicPr>
+                  <pic:blipFill>
+                    <a:blip r:embed="rId9" cstate="print"/>
+                    <a:srcRect/>
+                    <a:stretch>
+                      <a:fillRect/>
+                    </a:stretch>
+                  </pic:blipFill>
+                  <pic:spPr bwMode="auto">
+                    <a:xfrm>
+                      <a:off x="0" y="0"/>
+                      <a:ext cx="3282702" cy="2672927"/>
+                    </a:xfrm>
+                    <a:prstGeom prst="rect">
+                      <a:avLst/>
+                    </a:prstGeom>
+                    <a:noFill/>
+                    <a:ln w="9525">
+                      <a:noFill/>
+                      <a:miter lim="800000"/>
+                      <a:headEnd/>
+                      <a:tailEnd/>
+                    </a:ln>
+                  </pic:spPr>
+                </pic:pic>
+              </a:graphicData>
+            </a:graphic>
+          </wp:inline>
+        </w:drawing>
+      </w:r>
+    </w:p>
+    <w:p>
+      <w:pPr>
+        <w:pStyle w:val="Heading3"/>
+      </w:pPr>
+      <w:r>
+        <w:t>Merging</w:t>
+      </w:r>
+    </w:p>
+    <w:p/>
+    <w:p>
+      <w:pPr>
+        <w:pStyle w:val="Heading2"/>
+      </w:pPr>
+      <w:r>
+        <w:t>Sources and Resources</w:t>
+      </w:r>
+    </w:p>
+    <w:p>
+      <w:pPr>
+        <w:pStyle w:val="ListParagraph"/>
+        <w:numPr>
+          <w:ilvl w:val="0"/>
+          <w:numId w:val="1"/>
+        </w:numPr>
+      </w:pPr>
       <w:r>
         <w:rPr>
           <w:i/>
         </w:rPr>
-        <w:t>Git</w:t>
-      </w:r>
-      <w:proofErr w:type="spellEnd"/>
-      <w:r>
-        <w:rPr>
-          <w:i/>
-        </w:rPr>
-        <w:t xml:space="preserve"> for FRC Teams</w:t>
+        <w:t>Revision Control with Git for FRC Teams</w:t>
       </w:r>
       <w:r>
         <w:t xml:space="preserve"> by Austin Wright</w:t>
@@ -1208,7 +909,7 @@
       <w:r>
         <w:br/>
       </w:r>
-      <w:hyperlink r:id="rId8" w:history="1">
+      <w:hyperlink r:id="rId10" w:history="1">
         <w:r>
           <w:rPr>
             <w:rStyle w:val="Hyperlink"/>
@@ -1229,70 +930,19 @@
         <w:rPr>
           <w:i/>
         </w:rPr>
-        <w:t xml:space="preserve">Using </w:t>
-      </w:r>
-      <w:proofErr w:type="spellStart"/>
-      <w:r>
-        <w:rPr>
-          <w:i/>
-        </w:rPr>
-        <w:t>LVMerge</w:t>
-      </w:r>
-      <w:proofErr w:type="spellEnd"/>
-      <w:r>
-        <w:rPr>
-          <w:i/>
-        </w:rPr>
-        <w:t xml:space="preserve"> Utility with </w:t>
-      </w:r>
-      <w:proofErr w:type="spellStart"/>
-      <w:r>
-        <w:rPr>
-          <w:i/>
-        </w:rPr>
-        <w:t>TortoiseSVN</w:t>
-      </w:r>
-      <w:proofErr w:type="spellEnd"/>
-      <w:r>
-        <w:t xml:space="preserve"> by Jesse </w:t>
-      </w:r>
-      <w:proofErr w:type="spellStart"/>
-      <w:r>
-        <w:t>Batsche</w:t>
-      </w:r>
-      <w:proofErr w:type="spellEnd"/>
+        <w:t>Using LVMerge Utility with TortoiseSVN</w:t>
+      </w:r>
+      <w:r>
+        <w:t xml:space="preserve"> by Jesse Batsche</w:t>
+      </w:r>
       <w:r>
         <w:br/>
-        <w:t xml:space="preserve">Written for </w:t>
-      </w:r>
-      <w:proofErr w:type="spellStart"/>
-      <w:r>
-        <w:t>TortoiseSVN</w:t>
-      </w:r>
-      <w:proofErr w:type="spellEnd"/>
-      <w:r>
-        <w:t xml:space="preserve">, but works for </w:t>
-      </w:r>
-      <w:proofErr w:type="spellStart"/>
-      <w:r>
-        <w:t>TortoiseGit</w:t>
-      </w:r>
-      <w:proofErr w:type="spellEnd"/>
-      <w:r>
-        <w:t xml:space="preserve">. Lets you use National Instruments’ merge tools with </w:t>
-      </w:r>
-      <w:proofErr w:type="spellStart"/>
-      <w:r>
-        <w:t>TortoiseGit</w:t>
-      </w:r>
-      <w:proofErr w:type="spellEnd"/>
-      <w:r>
-        <w:t>.</w:t>
+        <w:t>Written for TortoiseSVN, but works for TortoiseGit. Lets you use National Instruments’ merge tools with TortoiseGit.</w:t>
       </w:r>
       <w:r>
         <w:br/>
       </w:r>
-      <w:hyperlink r:id="rId9" w:history="1">
+      <w:hyperlink r:id="rId11" w:history="1">
         <w:r>
           <w:rPr>
             <w:rStyle w:val="Hyperlink"/>
@@ -2111,6 +1761,36 @@
       <w:color w:val="4F81BD" w:themeColor="accent1"/>
     </w:rPr>
   </w:style>
+  <w:style w:type="paragraph" w:styleId="BalloonText">
+    <w:name w:val="Balloon Text"/>
+    <w:basedOn w:val="Normal"/>
+    <w:link w:val="BalloonTextChar"/>
+    <w:uiPriority w:val="99"/>
+    <w:semiHidden/>
+    <w:unhideWhenUsed/>
+    <w:rsid w:val="003F348A"/>
+    <w:pPr>
+      <w:spacing w:after="0" w:line="240" w:lineRule="auto"/>
+    </w:pPr>
+    <w:rPr>
+      <w:rFonts w:ascii="Tahoma" w:hAnsi="Tahoma" w:cs="Tahoma"/>
+      <w:sz w:val="16"/>
+      <w:szCs w:val="16"/>
+    </w:rPr>
+  </w:style>
+  <w:style w:type="character" w:customStyle="1" w:styleId="BalloonTextChar">
+    <w:name w:val="Balloon Text Char"/>
+    <w:basedOn w:val="DefaultParagraphFont"/>
+    <w:link w:val="BalloonText"/>
+    <w:uiPriority w:val="99"/>
+    <w:semiHidden/>
+    <w:rsid w:val="003F348A"/>
+    <w:rPr>
+      <w:rFonts w:ascii="Tahoma" w:hAnsi="Tahoma" w:cs="Tahoma"/>
+      <w:sz w:val="16"/>
+      <w:szCs w:val="16"/>
+    </w:rPr>
+  </w:style>
 </w:styles>
 </file>
 

</xml_diff>

<commit_message>
Documentation, about to test merge.
</commit_message>
<xml_diff>
--- a/documentation/Using Git.docx
+++ b/documentation/Using Git.docx
@@ -7,23 +7,7 @@
         <w:pStyle w:val="Heading1"/>
       </w:pPr>
       <w:r>
-        <w:t xml:space="preserve">Using </w:t>
-      </w:r>
-      <w:proofErr w:type="spellStart"/>
-      <w:r>
-        <w:t>Git</w:t>
-      </w:r>
-      <w:proofErr w:type="spellEnd"/>
-      <w:r>
-        <w:t xml:space="preserve"> for Version Control of FIRST </w:t>
-      </w:r>
-      <w:proofErr w:type="spellStart"/>
-      <w:r>
-        <w:t>Labview</w:t>
-      </w:r>
-      <w:proofErr w:type="spellEnd"/>
-      <w:r>
-        <w:t xml:space="preserve"> Projects</w:t>
+        <w:t>Using Git for Version Control of FIRST Labview Projects</w:t>
       </w:r>
     </w:p>
     <w:p>
@@ -36,23 +20,7 @@
     </w:p>
     <w:p>
       <w:r>
-        <w:t xml:space="preserve">Version control is keeping multiple versions of your files so that you can </w:t>
-      </w:r>
-      <w:proofErr w:type="gramStart"/>
-      <w:r>
-        <w:t>revert</w:t>
-      </w:r>
-      <w:proofErr w:type="gramEnd"/>
-      <w:r>
-        <w:t xml:space="preserve"> changes, look at edit history, and back up old versions. If you don’t want to lose your files or “break” them with experimental edits, then you should use some kind of version control. Version control can be as simple as copying and renaming a file before you edit it. However, there are a lot of software tools devoted to version control. You may have heard of some (Subversion, CVS, Mercurial, </w:t>
-      </w:r>
-      <w:proofErr w:type="spellStart"/>
-      <w:r>
-        <w:t>Git</w:t>
-      </w:r>
-      <w:proofErr w:type="spellEnd"/>
-      <w:r>
-        <w:t>, etc). Modern version control tools also help multiple people work together on one project by allowing each person to have their own “branch” of the project and then helping you merge them together as features are completed and bugs are fixed.</w:t>
+        <w:t>Version control is keeping multiple versions of your files so that you can revert changes, look at edit history, and back up old versions. If you don’t want to lose your files or “break” them with experimental edits, then you should use some kind of version control. Version control can be as simple as copying and renaming a file before you edit it. However, there are a lot of software tools devoted to version control. You may have heard of some (Subversion, CVS, Mercurial, Git, etc). Modern version control tools also help multiple people work together on one project by allowing each person to have their own “branch” of the project and then helping you merge them together as features are completed and bugs are fixed.</w:t>
       </w:r>
     </w:p>
     <w:p>
@@ -91,69 +59,16 @@
         <w:pStyle w:val="Heading2"/>
       </w:pPr>
       <w:r>
-        <w:t xml:space="preserve">What is </w:t>
-      </w:r>
-      <w:proofErr w:type="spellStart"/>
-      <w:r>
-        <w:t>Git</w:t>
-      </w:r>
-      <w:proofErr w:type="spellEnd"/>
-      <w:r>
-        <w:t>?</w:t>
-      </w:r>
-    </w:p>
-    <w:p>
-      <w:proofErr w:type="spellStart"/>
-      <w:r>
-        <w:t>Git</w:t>
-      </w:r>
-      <w:proofErr w:type="spellEnd"/>
-      <w:r>
-        <w:t xml:space="preserve"> is a version control tool originally created by </w:t>
-      </w:r>
-      <w:proofErr w:type="spellStart"/>
-      <w:r>
-        <w:t>Linus</w:t>
-      </w:r>
-      <w:proofErr w:type="spellEnd"/>
-      <w:r>
-        <w:t xml:space="preserve"> </w:t>
-      </w:r>
-      <w:proofErr w:type="spellStart"/>
-      <w:r>
-        <w:t>Torvalds</w:t>
-      </w:r>
-      <w:proofErr w:type="spellEnd"/>
-      <w:r>
-        <w:t xml:space="preserve"> for version control on his project, the Linux operating system kernel. It is free and open source, meaning anyone can use or modify it. </w:t>
-      </w:r>
-      <w:proofErr w:type="spellStart"/>
-      <w:r>
-        <w:t>Git</w:t>
-      </w:r>
-      <w:proofErr w:type="spellEnd"/>
-      <w:r>
-        <w:t xml:space="preserve"> is what is called a distributed version control tool, which means that each user stores the whole project history on their own computer, but can sync with other users and a central server over the internet. This contrasts with older version control tools like Subversion, which stored all of the version history on the </w:t>
+        <w:t>What is Git?</w:t>
+      </w:r>
+    </w:p>
+    <w:p>
+      <w:r>
+        <w:t xml:space="preserve">Git is a version control tool originally created by Linus Torvalds for version control on his project, the Linux operating system kernel. It is free and open source, meaning anyone can use or modify it. Git is what is called a distributed version control tool, which means that each user stores the whole project history on their own computer, but can sync with other users and a central server over the internet. This contrasts with older version control tools like Subversion, which stored all of the version history on the </w:t>
       </w:r>
       <w:r>
         <w:lastRenderedPageBreak/>
-        <w:t xml:space="preserve">central server and </w:t>
-      </w:r>
-      <w:proofErr w:type="gramStart"/>
-      <w:r>
-        <w:t>were</w:t>
-      </w:r>
-      <w:proofErr w:type="gramEnd"/>
-      <w:r>
-        <w:t xml:space="preserve"> dependent on an internet connection. Because </w:t>
-      </w:r>
-      <w:proofErr w:type="spellStart"/>
-      <w:r>
-        <w:t>Git</w:t>
-      </w:r>
-      <w:proofErr w:type="spellEnd"/>
-      <w:r>
-        <w:t xml:space="preserve"> does not require an internet connection, it is ideal for FIRST teams working on the road at competition.</w:t>
+        <w:t>central server and were dependent on an internet connection. Because Git does not require an internet connection, it is ideal for FIRST teams working on the road at competition.</w:t>
       </w:r>
     </w:p>
     <w:p>
@@ -161,49 +76,15 @@
         <w:pStyle w:val="Heading2"/>
       </w:pPr>
       <w:r>
-        <w:t xml:space="preserve">Getting </w:t>
-      </w:r>
-      <w:proofErr w:type="spellStart"/>
-      <w:r>
-        <w:t>Git</w:t>
-      </w:r>
-      <w:proofErr w:type="spellEnd"/>
-    </w:p>
-    <w:p>
-      <w:proofErr w:type="spellStart"/>
-      <w:r>
-        <w:t>Git</w:t>
-      </w:r>
-      <w:proofErr w:type="spellEnd"/>
-      <w:r>
-        <w:t xml:space="preserve"> is free to use and easy to install. Since you’re using </w:t>
-      </w:r>
-      <w:proofErr w:type="spellStart"/>
-      <w:r>
-        <w:t>Labview</w:t>
-      </w:r>
-      <w:proofErr w:type="spellEnd"/>
-      <w:r>
-        <w:t xml:space="preserve">, I’m going to assume you’re also using Windows (although </w:t>
-      </w:r>
-      <w:proofErr w:type="spellStart"/>
-      <w:r>
-        <w:t>Git</w:t>
-      </w:r>
-      <w:proofErr w:type="spellEnd"/>
-      <w:r>
-        <w:t xml:space="preserve"> is available for Mac and Linux as well). </w:t>
-      </w:r>
-      <w:r>
-        <w:t xml:space="preserve">To get </w:t>
-      </w:r>
-      <w:proofErr w:type="spellStart"/>
-      <w:r>
-        <w:t>Git</w:t>
-      </w:r>
-      <w:proofErr w:type="spellEnd"/>
-      <w:r>
-        <w:t>:</w:t>
+        <w:t>Getting Git</w:t>
+      </w:r>
+    </w:p>
+    <w:p>
+      <w:r>
+        <w:t xml:space="preserve">Git is free to use and easy to install. Since you’re using Labview, I’m going to assume you’re also using Windows (although Git is available for Mac and Linux as well). </w:t>
+      </w:r>
+      <w:r>
+        <w:t>To get Git:</w:t>
       </w:r>
     </w:p>
     <w:p>
@@ -235,31 +116,7 @@
         </w:numPr>
       </w:pPr>
       <w:r>
-        <w:t xml:space="preserve">Download the one labeled “Full Installer for official </w:t>
-      </w:r>
-      <w:proofErr w:type="spellStart"/>
-      <w:r>
-        <w:t>Git</w:t>
-      </w:r>
-      <w:proofErr w:type="spellEnd"/>
-      <w:r>
-        <w:t xml:space="preserve"> </w:t>
-      </w:r>
-      <w:proofErr w:type="spellStart"/>
-      <w:r>
-        <w:t>xxxxx</w:t>
-      </w:r>
-      <w:proofErr w:type="spellEnd"/>
-      <w:r>
-        <w:t xml:space="preserve"> Featured Beta,” where </w:t>
-      </w:r>
-      <w:proofErr w:type="spellStart"/>
-      <w:r>
-        <w:t>xxxxx</w:t>
-      </w:r>
-      <w:proofErr w:type="spellEnd"/>
-      <w:r>
-        <w:t xml:space="preserve"> is a version number.</w:t>
+        <w:t>Download the one labeled “Full Installer for official Git xxxxx Featured Beta,” where xxxxx is a version number.</w:t>
       </w:r>
     </w:p>
     <w:p>
@@ -271,15 +128,7 @@
         </w:numPr>
       </w:pPr>
       <w:r>
-        <w:t xml:space="preserve">Run this file to install </w:t>
-      </w:r>
-      <w:proofErr w:type="spellStart"/>
-      <w:r>
-        <w:t>Git</w:t>
-      </w:r>
-      <w:proofErr w:type="spellEnd"/>
-      <w:r>
-        <w:t>.</w:t>
+        <w:t>Run this file to install Git.</w:t>
       </w:r>
       <w:r>
         <w:t xml:space="preserve"> You can use the default options for everything.</w:t>
@@ -287,59 +136,20 @@
     </w:p>
     <w:p>
       <w:r>
-        <w:t xml:space="preserve">You now have </w:t>
-      </w:r>
-      <w:proofErr w:type="spellStart"/>
-      <w:r>
-        <w:t>Git</w:t>
-      </w:r>
-      <w:proofErr w:type="spellEnd"/>
-      <w:r>
-        <w:t xml:space="preserve"> working on your system. You can start working with it now, but it only comes with some pretty basic tools, and you’ll have to do a lot of things with the command line. Fortunately, there’s a better way.</w:t>
+        <w:t>You now have Git working on your system. You can start working with it now, but it only comes with some pretty basic tools, and you’ll have to do a lot of things with the command line. Fortunately, there’s a better way.</w:t>
       </w:r>
     </w:p>
     <w:p>
       <w:pPr>
         <w:pStyle w:val="Heading2"/>
       </w:pPr>
-      <w:proofErr w:type="spellStart"/>
       <w:r>
         <w:t>TortoiseGit</w:t>
       </w:r>
-      <w:proofErr w:type="spellEnd"/>
-    </w:p>
-    <w:p>
-      <w:proofErr w:type="spellStart"/>
-      <w:r>
-        <w:t>TortoiseGit</w:t>
-      </w:r>
-      <w:proofErr w:type="spellEnd"/>
-      <w:r>
-        <w:t xml:space="preserve"> is a tool that integrates </w:t>
-      </w:r>
-      <w:proofErr w:type="spellStart"/>
-      <w:r>
-        <w:t>Git</w:t>
-      </w:r>
-      <w:proofErr w:type="spellEnd"/>
-      <w:r>
-        <w:t xml:space="preserve"> into the windows file browser. With Tortoise, you can do </w:t>
-      </w:r>
-      <w:proofErr w:type="spellStart"/>
-      <w:r>
-        <w:t>Git</w:t>
-      </w:r>
-      <w:proofErr w:type="spellEnd"/>
-      <w:r>
-        <w:t xml:space="preserve"> commands just by right-clicking files. To get and set up </w:t>
-      </w:r>
-      <w:proofErr w:type="spellStart"/>
-      <w:r>
-        <w:t>TortoiseGit</w:t>
-      </w:r>
-      <w:proofErr w:type="spellEnd"/>
-      <w:r>
-        <w:t>:</w:t>
+    </w:p>
+    <w:p>
+      <w:r>
+        <w:t>TortoiseGit is a tool that integrates Git into the windows file browser. With Tortoise, you can do Git commands just by right-clicking files. To get and set up TortoiseGit:</w:t>
       </w:r>
     </w:p>
     <w:p>
@@ -371,31 +181,7 @@
         </w:numPr>
       </w:pPr>
       <w:r>
-        <w:t>Download the one labeled “</w:t>
-      </w:r>
-      <w:proofErr w:type="spellStart"/>
-      <w:r>
-        <w:t>Tortoisegit</w:t>
-      </w:r>
-      <w:proofErr w:type="spellEnd"/>
-      <w:r>
-        <w:t xml:space="preserve"> </w:t>
-      </w:r>
-      <w:proofErr w:type="spellStart"/>
-      <w:r>
-        <w:t>xxxxx</w:t>
-      </w:r>
-      <w:proofErr w:type="spellEnd"/>
-      <w:r>
-        <w:t xml:space="preserve"> 32bit Featured,” where </w:t>
-      </w:r>
-      <w:proofErr w:type="spellStart"/>
-      <w:r>
-        <w:t>xxxxx</w:t>
-      </w:r>
-      <w:proofErr w:type="spellEnd"/>
-      <w:r>
-        <w:t xml:space="preserve"> is a version number. (If you have a 64-bit Operating System, you can download the 64bit version.)</w:t>
+        <w:t>Download the one labeled “Tortoisegit xxxxx 32bit Featured,” where xxxxx is a version number. (If you have a 64-bit Operating System, you can download the 64bit version.)</w:t>
       </w:r>
     </w:p>
     <w:p>
@@ -407,15 +193,7 @@
         </w:numPr>
       </w:pPr>
       <w:r>
-        <w:t xml:space="preserve">Run this file to install </w:t>
-      </w:r>
-      <w:proofErr w:type="spellStart"/>
-      <w:r>
-        <w:t>TortoiseGit</w:t>
-      </w:r>
-      <w:proofErr w:type="spellEnd"/>
-      <w:r>
-        <w:t>. You can use the default options for everything.</w:t>
+        <w:t>Run this file to install TortoiseGit. You can use the default options for everything.</w:t>
       </w:r>
     </w:p>
     <w:p>
@@ -430,23 +208,7 @@
         <w:t xml:space="preserve">Once you have finished installing, </w:t>
       </w:r>
       <w:r>
-        <w:t xml:space="preserve">right click somewhere on your desktop. You should have a whole bunch of new </w:t>
-      </w:r>
-      <w:proofErr w:type="spellStart"/>
-      <w:r>
-        <w:t>Git</w:t>
-      </w:r>
-      <w:proofErr w:type="spellEnd"/>
-      <w:r>
-        <w:t xml:space="preserve"> related menu items. Go to </w:t>
-      </w:r>
-      <w:proofErr w:type="spellStart"/>
-      <w:r>
-        <w:t>TortoiseGit</w:t>
-      </w:r>
-      <w:proofErr w:type="spellEnd"/>
-      <w:r>
-        <w:t>-&gt;Settings.</w:t>
+        <w:t>right click somewhere on your desktop. You should have a whole bunch of new Git related menu items. Go to TortoiseGit-&gt;Settings.</w:t>
       </w:r>
     </w:p>
     <w:p>
@@ -458,23 +220,7 @@
         </w:numPr>
       </w:pPr>
       <w:r>
-        <w:t xml:space="preserve">In the Settings window, go to </w:t>
-      </w:r>
-      <w:proofErr w:type="spellStart"/>
-      <w:r>
-        <w:t>Git</w:t>
-      </w:r>
-      <w:proofErr w:type="spellEnd"/>
-      <w:r>
-        <w:t>-&gt;</w:t>
-      </w:r>
-      <w:proofErr w:type="spellStart"/>
-      <w:r>
-        <w:t>Config</w:t>
-      </w:r>
-      <w:proofErr w:type="spellEnd"/>
-      <w:r>
-        <w:t>. Enter your name and email here (This is how other users know who you are when you share your code.)</w:t>
+        <w:t>In the Settings window, go to Git-&gt;Config. Enter your name and email here (This is how other users know who you are when you share your code.)</w:t>
       </w:r>
     </w:p>
     <w:p>
@@ -486,15 +232,7 @@
         </w:numPr>
       </w:pPr>
       <w:r>
-        <w:t xml:space="preserve">If you do not have </w:t>
-      </w:r>
-      <w:proofErr w:type="spellStart"/>
-      <w:r>
-        <w:t>Labview</w:t>
-      </w:r>
-      <w:proofErr w:type="spellEnd"/>
-      <w:r>
-        <w:t xml:space="preserve"> installed, skip this step. In the Settings window, go to External Programs-&gt;Merge Tool.</w:t>
+        <w:t>If you do not have Labview installed, skip this step. In the Settings window, go to External Programs-&gt;Merge Tool.</w:t>
       </w:r>
     </w:p>
     <w:p>
@@ -516,23 +254,7 @@
           <w:sz w:val="16"/>
           <w:szCs w:val="16"/>
         </w:rPr>
-        <w:t>C:\Program Files\National Instruments\Shared\</w:t>
-      </w:r>
-      <w:proofErr w:type="spellStart"/>
-      <w:r>
-        <w:rPr>
-          <w:sz w:val="16"/>
-          <w:szCs w:val="16"/>
-        </w:rPr>
-        <w:t>LabVIEW</w:t>
-      </w:r>
-      <w:proofErr w:type="spellEnd"/>
-      <w:r>
-        <w:rPr>
-          <w:sz w:val="16"/>
-          <w:szCs w:val="16"/>
-        </w:rPr>
-        <w:t xml:space="preserve"> Merge\LVMerge.exe %base %theirs %mine %merged</w:t>
+        <w:t>C:\Program Files\National Instruments\Shared\LabVIEW Merge\LVMerge.exe %base %theirs %mine %merged</w:t>
       </w:r>
       <w:r>
         <w:rPr>
@@ -552,23 +274,7 @@
           <w:sz w:val="16"/>
           <w:szCs w:val="16"/>
         </w:rPr>
-        <w:t>C:\Program Files (x86)\National Instruments\Shared\</w:t>
-      </w:r>
-      <w:proofErr w:type="spellStart"/>
-      <w:r>
-        <w:rPr>
-          <w:sz w:val="16"/>
-          <w:szCs w:val="16"/>
-        </w:rPr>
-        <w:t>LabVIEW</w:t>
-      </w:r>
-      <w:proofErr w:type="spellEnd"/>
-      <w:r>
-        <w:rPr>
-          <w:sz w:val="16"/>
-          <w:szCs w:val="16"/>
-        </w:rPr>
-        <w:t xml:space="preserve"> Merge\LVMerge.exe %base %theirs %mine %merged</w:t>
+        <w:t>C:\Program Files (x86)\National Instruments\Shared\LabVIEW Merge\LVMerge.exe %base %theirs %mine %merged</w:t>
       </w:r>
       <w:r>
         <w:rPr>
@@ -605,73 +311,37 @@
         </w:numPr>
       </w:pPr>
       <w:r>
-        <w:t xml:space="preserve">Click Ok to save your settings and close the “Settings – </w:t>
-      </w:r>
-      <w:proofErr w:type="spellStart"/>
-      <w:r>
-        <w:t>TortoiseGit</w:t>
-      </w:r>
-      <w:proofErr w:type="spellEnd"/>
-      <w:r>
-        <w:t>” window.</w:t>
-      </w:r>
-    </w:p>
-    <w:p>
-      <w:proofErr w:type="spellStart"/>
+        <w:t>Click Ok to save your settings and close the “Settings – TortoiseGit” window.</w:t>
+      </w:r>
+    </w:p>
+    <w:p>
       <w:r>
         <w:t>T</w:t>
       </w:r>
       <w:r>
-        <w:t>ortoiseGit</w:t>
-      </w:r>
-      <w:proofErr w:type="spellEnd"/>
-      <w:r>
-        <w:t xml:space="preserve"> is now fully set up.</w:t>
+        <w:t>ortoiseGit is now fully set up.</w:t>
       </w:r>
     </w:p>
     <w:p>
       <w:pPr>
         <w:pStyle w:val="Heading2"/>
       </w:pPr>
-      <w:proofErr w:type="spellStart"/>
       <w:r>
         <w:t>GitHub</w:t>
       </w:r>
-      <w:proofErr w:type="spellEnd"/>
-    </w:p>
-    <w:p>
-      <w:proofErr w:type="spellStart"/>
-      <w:r>
-        <w:t>Git</w:t>
-      </w:r>
-      <w:proofErr w:type="spellEnd"/>
-      <w:r>
-        <w:t xml:space="preserve"> is great because it’s distributed—you don’t need to connect to a central server over the internet. However, you’re probably working with a group. It’s a lot easier for a group to work together if there’s a </w:t>
+    </w:p>
+    <w:p>
+      <w:r>
+        <w:t xml:space="preserve">Git is great because it’s distributed—you don’t need to connect to a central server over the internet. However, you’re probably working with a group. It’s a lot easier for a group to work together if there’s a </w:t>
       </w:r>
       <w:r>
         <w:lastRenderedPageBreak/>
-        <w:t xml:space="preserve">central hub for them to work from. It’s even better if that central hub has things like a project wiki, a bug/issue tracker, and a way to view all the files and commit history of the project. </w:t>
-      </w:r>
-      <w:proofErr w:type="spellStart"/>
-      <w:r>
-        <w:t>GitHub</w:t>
-      </w:r>
-      <w:proofErr w:type="spellEnd"/>
-      <w:r>
-        <w:t xml:space="preserve"> is all of these things, plus it’s free.</w:t>
-      </w:r>
-    </w:p>
-    <w:p>
-      <w:r>
-        <w:t xml:space="preserve">To get an account on </w:t>
-      </w:r>
-      <w:proofErr w:type="spellStart"/>
-      <w:r>
-        <w:t>GitHub</w:t>
-      </w:r>
-      <w:proofErr w:type="spellEnd"/>
-      <w:r>
-        <w:t xml:space="preserve">, go to </w:t>
+        <w:t>central hub for them to work from. It’s even better if that central hub has things like a project wiki, a bug/issue tracker, and a way to view all the files and commit history of the project. GitHub is all of these things, plus it’s free.</w:t>
+      </w:r>
+    </w:p>
+    <w:p>
+      <w:r>
+        <w:t xml:space="preserve">To get an account on GitHub, go to </w:t>
       </w:r>
       <w:hyperlink r:id="rId7" w:history="1">
         <w:r>
@@ -688,15 +358,7 @@
         <w:t xml:space="preserve">ories or create an Organization. </w:t>
       </w:r>
       <w:r>
-        <w:t xml:space="preserve">Send me your </w:t>
-      </w:r>
-      <w:proofErr w:type="spellStart"/>
-      <w:r>
-        <w:t>GitHub</w:t>
-      </w:r>
-      <w:proofErr w:type="spellEnd"/>
-      <w:r>
-        <w:t xml:space="preserve"> name and I’ll add you to our team’s organization (http://github.com/frc2399).</w:t>
+        <w:t>Send me your GitHub name and I’ll add you to our team’s organization (http://github.com/frc2399).</w:t>
       </w:r>
     </w:p>
     <w:p>
@@ -707,13 +369,8 @@
         <w:t xml:space="preserve">ou need to create a pair of keys to verify your identity when you connect to a repository </w:t>
       </w:r>
       <w:r>
-        <w:t xml:space="preserve">on </w:t>
-      </w:r>
-      <w:proofErr w:type="spellStart"/>
-      <w:r>
-        <w:t>GitHub</w:t>
-      </w:r>
-      <w:proofErr w:type="spellEnd"/>
+        <w:t>on GitHub</w:t>
+      </w:r>
       <w:r>
         <w:t xml:space="preserve">. One key is your private key, and the other is your </w:t>
       </w:r>
@@ -721,15 +378,7 @@
         <w:t>public</w:t>
       </w:r>
       <w:r>
-        <w:t xml:space="preserve"> key. As the names suggest, one is for you to keep, and the other is for you to share. To create a </w:t>
-      </w:r>
-      <w:proofErr w:type="spellStart"/>
-      <w:r>
-        <w:t>keypair</w:t>
-      </w:r>
-      <w:proofErr w:type="spellEnd"/>
-      <w:r>
-        <w:t>:</w:t>
+        <w:t xml:space="preserve"> key. As the names suggest, one is for you to keep, and the other is for you to share. To create a keypair:</w:t>
       </w:r>
     </w:p>
     <w:p>
@@ -741,349 +390,514 @@
         </w:numPr>
       </w:pPr>
       <w:r>
-        <w:t xml:space="preserve">In your Start menu, open find </w:t>
-      </w:r>
-      <w:proofErr w:type="spellStart"/>
-      <w:r>
-        <w:t>TortoiseGit</w:t>
-      </w:r>
-      <w:proofErr w:type="spellEnd"/>
-      <w:r>
-        <w:t>-&gt;</w:t>
-      </w:r>
-      <w:proofErr w:type="spellStart"/>
-      <w:r>
-        <w:t>PuttyGen</w:t>
-      </w:r>
-      <w:proofErr w:type="spellEnd"/>
+        <w:t>In your Start menu, open find TortoiseGit-&gt;PuttyGen.</w:t>
+      </w:r>
+    </w:p>
+    <w:p>
+      <w:pPr>
+        <w:pStyle w:val="ListParagraph"/>
+        <w:numPr>
+          <w:ilvl w:val="0"/>
+          <w:numId w:val="4"/>
+        </w:numPr>
+      </w:pPr>
+      <w:r>
+        <w:t>Click Generate.</w:t>
+      </w:r>
+    </w:p>
+    <w:p>
+      <w:pPr>
+        <w:pStyle w:val="ListParagraph"/>
+        <w:numPr>
+          <w:ilvl w:val="0"/>
+          <w:numId w:val="4"/>
+        </w:numPr>
+      </w:pPr>
+      <w:r>
+        <w:t>Wiggle your mouse around the window until it’s finished.</w:t>
+      </w:r>
+      <w:r>
+        <w:t xml:space="preserve"> Don’t close the window yet.</w:t>
+      </w:r>
+    </w:p>
+    <w:p>
+      <w:pPr>
+        <w:pStyle w:val="ListParagraph"/>
+        <w:numPr>
+          <w:ilvl w:val="0"/>
+          <w:numId w:val="4"/>
+        </w:numPr>
+      </w:pPr>
+      <w:r>
+        <w:t xml:space="preserve">Go to </w:t>
+      </w:r>
+      <w:r>
+        <w:t>https://github.com/account</w:t>
+      </w:r>
+      <w:r>
+        <w:t xml:space="preserve"> and click on SSH Public Keys.</w:t>
+      </w:r>
+    </w:p>
+    <w:p>
+      <w:pPr>
+        <w:pStyle w:val="ListParagraph"/>
+        <w:numPr>
+          <w:ilvl w:val="0"/>
+          <w:numId w:val="4"/>
+        </w:numPr>
+      </w:pPr>
+      <w:r>
+        <w:t>Click on “Add another Public Key”</w:t>
+      </w:r>
+    </w:p>
+    <w:p>
+      <w:pPr>
+        <w:pStyle w:val="ListParagraph"/>
+        <w:numPr>
+          <w:ilvl w:val="0"/>
+          <w:numId w:val="4"/>
+        </w:numPr>
+      </w:pPr>
+      <w:r>
+        <w:t>Give your key a title. This should help you remember what PC the key is from.</w:t>
+      </w:r>
+    </w:p>
+    <w:p>
+      <w:pPr>
+        <w:pStyle w:val="ListParagraph"/>
+        <w:numPr>
+          <w:ilvl w:val="0"/>
+          <w:numId w:val="4"/>
+        </w:numPr>
+      </w:pPr>
+      <w:r>
+        <w:t xml:space="preserve">Copy the Public key from the box </w:t>
+      </w:r>
+      <w:r>
+        <w:t xml:space="preserve">in the PuttyGen window </w:t>
+      </w:r>
+      <w:r>
+        <w:t xml:space="preserve">and paste it into the </w:t>
+      </w:r>
+      <w:r>
+        <w:t>Key box on the GitHub page.</w:t>
+      </w:r>
+    </w:p>
+    <w:p>
+      <w:pPr>
+        <w:pStyle w:val="ListParagraph"/>
+        <w:numPr>
+          <w:ilvl w:val="0"/>
+          <w:numId w:val="4"/>
+        </w:numPr>
+      </w:pPr>
+      <w:r>
+        <w:t>Click “Add Key” on the GitHub page.</w:t>
+      </w:r>
+    </w:p>
+    <w:p>
+      <w:pPr>
+        <w:pStyle w:val="ListParagraph"/>
+        <w:numPr>
+          <w:ilvl w:val="0"/>
+          <w:numId w:val="4"/>
+        </w:numPr>
+      </w:pPr>
+      <w:r>
+        <w:t>In the PuttyGen window, g</w:t>
+      </w:r>
+      <w:r>
+        <w:t xml:space="preserve">ive your key a passphrase—a </w:t>
+      </w:r>
+      <w:r>
+        <w:t>password you can remember; you’ll have to enter this password when you sync with the GitHub repository.</w:t>
+      </w:r>
+    </w:p>
+    <w:p>
+      <w:pPr>
+        <w:pStyle w:val="ListParagraph"/>
+        <w:numPr>
+          <w:ilvl w:val="0"/>
+          <w:numId w:val="4"/>
+        </w:numPr>
+      </w:pPr>
+      <w:r>
+        <w:t>Save your public key and your private key. I like to put them in my user directory, in a folder called ssh. Just put them somewhere you won’t lose them.</w:t>
+      </w:r>
+    </w:p>
+    <w:p>
+      <w:pPr>
+        <w:pStyle w:val="Heading2"/>
+      </w:pPr>
+      <w:r>
+        <w:t>Setting up a Local Repository</w:t>
+      </w:r>
+      <w:r>
+        <w:t xml:space="preserve"> by Cloning the GitHub Repository</w:t>
+      </w:r>
+    </w:p>
+    <w:p>
+      <w:r>
+        <w:t>The first thing you’ll have to do is create a local repository. This i</w:t>
+      </w:r>
+      <w:r>
+        <w:t>s where all your code will live on your computer.</w:t>
+      </w:r>
+    </w:p>
+    <w:p>
+      <w:pPr>
+        <w:pStyle w:val="ListParagraph"/>
+        <w:numPr>
+          <w:ilvl w:val="0"/>
+          <w:numId w:val="5"/>
+        </w:numPr>
+      </w:pPr>
+      <w:r>
+        <w:t>Create a folder where you want your code.</w:t>
+      </w:r>
+    </w:p>
+    <w:p>
+      <w:pPr>
+        <w:pStyle w:val="ListParagraph"/>
+        <w:numPr>
+          <w:ilvl w:val="0"/>
+          <w:numId w:val="5"/>
+        </w:numPr>
+      </w:pPr>
+      <w:r>
+        <w:t>Right click your new folder and choose “Git Clone…”</w:t>
+      </w:r>
+    </w:p>
+    <w:p>
+      <w:pPr>
+        <w:pStyle w:val="ListParagraph"/>
+        <w:numPr>
+          <w:ilvl w:val="0"/>
+          <w:numId w:val="5"/>
+        </w:numPr>
+      </w:pPr>
+      <w:r>
+        <w:t>For the URL, choose git@github.com:frc2399/2011-Robot-Code.git</w:t>
+      </w:r>
+    </w:p>
+    <w:p>
+      <w:pPr>
+        <w:pStyle w:val="ListParagraph"/>
+        <w:numPr>
+          <w:ilvl w:val="0"/>
+          <w:numId w:val="5"/>
+        </w:numPr>
+      </w:pPr>
+      <w:r>
+        <w:t>Make sure “Load Putty Key” is checked. This is the private key you saved before. Find it with the “…” button.</w:t>
+      </w:r>
+    </w:p>
+    <w:p>
+      <w:pPr>
+        <w:pStyle w:val="ListParagraph"/>
+        <w:numPr>
+          <w:ilvl w:val="0"/>
+          <w:numId w:val="5"/>
+        </w:numPr>
+      </w:pPr>
+      <w:r>
+        <w:t>Click Ok and enter your password. Say yes to the big long popup that asks if you want to cache a key.</w:t>
+      </w:r>
+    </w:p>
+    <w:p>
+      <w:pPr>
+        <w:pStyle w:val="ListParagraph"/>
+        <w:numPr>
+          <w:ilvl w:val="0"/>
+          <w:numId w:val="5"/>
+        </w:numPr>
+      </w:pPr>
+      <w:r>
+        <w:t>You now have all of the files from the GitHub (and all of the history of those files) on your machine.</w:t>
+      </w:r>
+    </w:p>
+    <w:p>
+      <w:pPr>
+        <w:pStyle w:val="Heading2"/>
+      </w:pPr>
+      <w:r>
+        <w:lastRenderedPageBreak/>
+        <w:t>Using Git/TortoiseGit</w:t>
+      </w:r>
+    </w:p>
+    <w:p>
+      <w:pPr>
+        <w:pStyle w:val="Heading3"/>
+      </w:pPr>
+      <w:r>
+        <w:t>Committing Your Changes</w:t>
+      </w:r>
+    </w:p>
+    <w:p>
+      <w:r>
+        <w:t>Most of the time, you’ll be working with your local repository. You should commit changes often so you don’t lose any work. To commit your changes to your local repository, just right click on the folder you created before and choose “Git Commit -&gt; [branch]” ([branch] will be the name of whatever branch you’re working in).</w:t>
+      </w:r>
+      <w:r>
+        <w:t xml:space="preserve"> You’re required to put a comment for every commit. This helps describe what changes you made, which is a good way to help document your code.</w:t>
+      </w:r>
+    </w:p>
+    <w:p>
+      <w:pPr>
+        <w:jc w:val="center"/>
+      </w:pPr>
+      <w:r>
+        <w:rPr>
+          <w:noProof/>
+        </w:rPr>
+        <w:drawing>
+          <wp:inline distT="0" distB="0" distL="0" distR="0">
+            <wp:extent cx="3591761" cy="3832860"/>
+            <wp:effectExtent l="19050" t="0" r="8689" b="0"/>
+            <wp:docPr id="1" name="Picture 1"/>
+            <wp:cNvGraphicFramePr>
+              <a:graphicFrameLocks xmlns:a="http://schemas.openxmlformats.org/drawingml/2006/main" noChangeAspect="1"/>
+            </wp:cNvGraphicFramePr>
+            <a:graphic xmlns:a="http://schemas.openxmlformats.org/drawingml/2006/main">
+              <a:graphicData uri="http://schemas.openxmlformats.org/drawingml/2006/picture">
+                <pic:pic xmlns:pic="http://schemas.openxmlformats.org/drawingml/2006/picture">
+                  <pic:nvPicPr>
+                    <pic:cNvPr id="0" name="Picture 1"/>
+                    <pic:cNvPicPr>
+                      <a:picLocks noChangeAspect="1" noChangeArrowheads="1"/>
+                    </pic:cNvPicPr>
+                  </pic:nvPicPr>
+                  <pic:blipFill>
+                    <a:blip r:embed="rId8" cstate="print"/>
+                    <a:srcRect/>
+                    <a:stretch>
+                      <a:fillRect/>
+                    </a:stretch>
+                  </pic:blipFill>
+                  <pic:spPr bwMode="auto">
+                    <a:xfrm>
+                      <a:off x="0" y="0"/>
+                      <a:ext cx="3594855" cy="3836161"/>
+                    </a:xfrm>
+                    <a:prstGeom prst="rect">
+                      <a:avLst/>
+                    </a:prstGeom>
+                    <a:noFill/>
+                    <a:ln w="9525">
+                      <a:noFill/>
+                      <a:miter lim="800000"/>
+                      <a:headEnd/>
+                      <a:tailEnd/>
+                    </a:ln>
+                  </pic:spPr>
+                </pic:pic>
+              </a:graphicData>
+            </a:graphic>
+          </wp:inline>
+        </w:drawing>
+      </w:r>
+    </w:p>
+    <w:p>
+      <w:r>
+        <w:t>When you make new files, you’ll have to add them to the repository when you commit them. New files are listed in the commit window under the heading “Not Versioned” (see above). Check the boxes for the files you want to add. If you don’t want a file to be part of your repository, then don’t check its box.</w:t>
+      </w:r>
+    </w:p>
+    <w:p>
+      <w:pPr>
+        <w:pStyle w:val="Heading3"/>
+      </w:pPr>
+      <w:r>
+        <w:t>Making Branches</w:t>
+      </w:r>
+    </w:p>
+    <w:p>
+      <w:r>
+        <w:t>If you want to start a new branch, right click in your folder and choose TortoiseGit-&gt;Create Branch… Name your branch and click Ok.</w:t>
+      </w:r>
+      <w:r>
+        <w:t xml:space="preserve"> You’ll need to create this branch on GitHub too, so </w:t>
+      </w:r>
+      <w:r>
+        <w:t>right click and choose TortoiseGit-&gt;Push. This will push your new branch to the repository.</w:t>
+      </w:r>
+    </w:p>
+    <w:p>
+      <w:pPr>
+        <w:pStyle w:val="Heading3"/>
+      </w:pPr>
+      <w:r>
+        <w:t>Switching Branches</w:t>
+      </w:r>
+      <w:r>
+        <w:t>/Getting New Branches from GitHub</w:t>
+      </w:r>
+    </w:p>
+    <w:p>
+      <w:r>
+        <w:t>If you’re working from more than one branch, you’ll need to switch back and forth between them. Ri</w:t>
+      </w:r>
+      <w:r>
+        <w:t>ght clicking in your folder and choos</w:t>
+      </w:r>
+      <w:r>
+        <w:t>e</w:t>
+      </w:r>
+      <w:r>
+        <w:t xml:space="preserve"> TortoiseGit-&gt;Checkout/Switch…</w:t>
+      </w:r>
+      <w:r>
+        <w:t xml:space="preserve"> Pick what branch you want to </w:t>
+      </w:r>
+      <w:r>
+        <w:t xml:space="preserve">use. The choices include all your local branches and all the branches on GitHub (these will all start with </w:t>
+      </w:r>
+      <w:r>
+        <w:lastRenderedPageBreak/>
+        <w:t>“remotes/”). If you download a new branch from GitHub, TortoiseGit creates a new branch in your local repository.</w:t>
+      </w:r>
+    </w:p>
+    <w:p>
+      <w:r>
+        <w:t>Remember to commit before switching branches! If you don’t, it won’t let you switch.</w:t>
+      </w:r>
+    </w:p>
+    <w:p>
+      <w:pPr>
+        <w:pStyle w:val="Heading3"/>
+      </w:pPr>
+      <w:r>
+        <w:t>Syncing With the GitHub Repository</w:t>
+      </w:r>
+    </w:p>
+    <w:p>
+      <w:r>
+        <w:t>In Git, you can “push” your changes to another repository or “pull”</w:t>
+      </w:r>
+      <w:r>
+        <w:t xml:space="preserve"> changes into your repository. For the most part, you’</w:t>
+      </w:r>
+      <w:r>
+        <w:t>ll be pushing changes to your own branch. You can also pull changes if the version on GitHub is ahead of yours (like if you want to check out someone else’s branch).</w:t>
+      </w:r>
+    </w:p>
+    <w:p>
+      <w:r>
+        <w:t xml:space="preserve">To push and pull changes, </w:t>
+      </w:r>
+      <w:r>
+        <w:t xml:space="preserve">use TortoiseGit’s </w:t>
+      </w:r>
+      <w:r>
+        <w:t xml:space="preserve">syncing tool. </w:t>
+      </w:r>
+      <w:r>
+        <w:t>You can open the Sync tool in the right click menu (it’s called “GitSync…”). The local branch should be the branch on your computer you want to sync. The remote branch should be the same branch on the remote (GitHub) repository. You may have to click the “…” to find the branch you want. Once you select both branches, you’ll get a summary of the commits that don’t match up between the two repositories. To push your changes to GitHub, click Push</w:t>
+      </w:r>
       <w:r>
         <w:t>.</w:t>
       </w:r>
-    </w:p>
-    <w:p>
-      <w:pPr>
-        <w:pStyle w:val="ListParagraph"/>
-        <w:numPr>
-          <w:ilvl w:val="0"/>
-          <w:numId w:val="4"/>
-        </w:numPr>
-      </w:pPr>
-      <w:r>
-        <w:t>Click Generate.</w:t>
-      </w:r>
-    </w:p>
-    <w:p>
-      <w:pPr>
-        <w:pStyle w:val="ListParagraph"/>
-        <w:numPr>
-          <w:ilvl w:val="0"/>
-          <w:numId w:val="4"/>
-        </w:numPr>
-      </w:pPr>
-      <w:r>
-        <w:t>Wiggle your mouse around the window until it’s finished.</w:t>
-      </w:r>
-      <w:r>
-        <w:t xml:space="preserve"> Don’t close the window yet.</w:t>
-      </w:r>
-    </w:p>
-    <w:p>
-      <w:pPr>
-        <w:pStyle w:val="ListParagraph"/>
-        <w:numPr>
-          <w:ilvl w:val="0"/>
-          <w:numId w:val="4"/>
-        </w:numPr>
-      </w:pPr>
-      <w:r>
-        <w:t xml:space="preserve">Go to </w:t>
-      </w:r>
-      <w:r>
-        <w:t>https://github.com/account</w:t>
-      </w:r>
-      <w:r>
-        <w:t xml:space="preserve"> and click on SSH Public Keys.</w:t>
-      </w:r>
-    </w:p>
-    <w:p>
-      <w:pPr>
-        <w:pStyle w:val="ListParagraph"/>
-        <w:numPr>
-          <w:ilvl w:val="0"/>
-          <w:numId w:val="4"/>
-        </w:numPr>
-      </w:pPr>
-      <w:r>
-        <w:t>Click on “Add another Public Key”</w:t>
-      </w:r>
-    </w:p>
-    <w:p>
-      <w:pPr>
-        <w:pStyle w:val="ListParagraph"/>
-        <w:numPr>
-          <w:ilvl w:val="0"/>
-          <w:numId w:val="4"/>
-        </w:numPr>
-      </w:pPr>
-      <w:r>
-        <w:t>Give your key a title. This should help you remember what PC the key is from.</w:t>
-      </w:r>
-    </w:p>
-    <w:p>
-      <w:pPr>
-        <w:pStyle w:val="ListParagraph"/>
-        <w:numPr>
-          <w:ilvl w:val="0"/>
-          <w:numId w:val="4"/>
-        </w:numPr>
-      </w:pPr>
-      <w:r>
-        <w:t xml:space="preserve">Copy the Public key from the box </w:t>
-      </w:r>
-      <w:r>
-        <w:t xml:space="preserve">in the </w:t>
-      </w:r>
-      <w:proofErr w:type="spellStart"/>
-      <w:r>
-        <w:t>PuttyGen</w:t>
-      </w:r>
-      <w:proofErr w:type="spellEnd"/>
-      <w:r>
-        <w:t xml:space="preserve"> window </w:t>
-      </w:r>
-      <w:r>
-        <w:t xml:space="preserve">and paste it into the </w:t>
-      </w:r>
-      <w:r>
-        <w:t xml:space="preserve">Key box on the </w:t>
-      </w:r>
-      <w:proofErr w:type="spellStart"/>
-      <w:r>
-        <w:t>GitHub</w:t>
-      </w:r>
-      <w:proofErr w:type="spellEnd"/>
-      <w:r>
-        <w:t xml:space="preserve"> page.</w:t>
-      </w:r>
-    </w:p>
-    <w:p>
-      <w:pPr>
-        <w:pStyle w:val="ListParagraph"/>
-        <w:numPr>
-          <w:ilvl w:val="0"/>
-          <w:numId w:val="4"/>
-        </w:numPr>
-      </w:pPr>
-      <w:r>
-        <w:t xml:space="preserve">Click “Add Key” on the </w:t>
-      </w:r>
-      <w:proofErr w:type="spellStart"/>
-      <w:r>
-        <w:t>GitHub</w:t>
-      </w:r>
-      <w:proofErr w:type="spellEnd"/>
-      <w:r>
-        <w:t xml:space="preserve"> page.</w:t>
-      </w:r>
-    </w:p>
-    <w:p>
-      <w:pPr>
-        <w:pStyle w:val="ListParagraph"/>
-        <w:numPr>
-          <w:ilvl w:val="0"/>
-          <w:numId w:val="4"/>
-        </w:numPr>
-      </w:pPr>
-      <w:r>
-        <w:t xml:space="preserve">In the </w:t>
-      </w:r>
-      <w:proofErr w:type="spellStart"/>
-      <w:r>
-        <w:t>PuttyGen</w:t>
-      </w:r>
-      <w:proofErr w:type="spellEnd"/>
-      <w:r>
-        <w:t xml:space="preserve"> window, g</w:t>
-      </w:r>
-      <w:r>
-        <w:t xml:space="preserve">ive your key a passphrase—a </w:t>
-      </w:r>
-      <w:r>
-        <w:t xml:space="preserve">password you can remember; you’ll have to enter this password when you sync with the </w:t>
-      </w:r>
-      <w:proofErr w:type="spellStart"/>
-      <w:r>
-        <w:t>GitHub</w:t>
-      </w:r>
-      <w:proofErr w:type="spellEnd"/>
-      <w:r>
-        <w:t xml:space="preserve"> repository.</w:t>
-      </w:r>
-    </w:p>
-    <w:p>
-      <w:pPr>
-        <w:pStyle w:val="ListParagraph"/>
-        <w:numPr>
-          <w:ilvl w:val="0"/>
-          <w:numId w:val="4"/>
-        </w:numPr>
-      </w:pPr>
-      <w:r>
-        <w:t xml:space="preserve">Save your public key and your private key. I like to put them in my user directory, in a folder called </w:t>
-      </w:r>
-      <w:proofErr w:type="spellStart"/>
-      <w:proofErr w:type="gramStart"/>
-      <w:r>
-        <w:t>ssh</w:t>
-      </w:r>
-      <w:proofErr w:type="spellEnd"/>
-      <w:proofErr w:type="gramEnd"/>
-      <w:r>
-        <w:t>. Just put them somewhere you won’t lose them.</w:t>
-      </w:r>
-    </w:p>
-    <w:p>
-      <w:pPr>
-        <w:pStyle w:val="Heading2"/>
-      </w:pPr>
-      <w:r>
-        <w:t>Setting up a Local Repository</w:t>
-      </w:r>
-    </w:p>
-    <w:p>
-      <w:r>
-        <w:t>The first thing you’ll have to do is create a local repository. This i</w:t>
-      </w:r>
-      <w:r>
-        <w:t>s where all your code will live on your computer.</w:t>
-      </w:r>
-    </w:p>
-    <w:p>
-      <w:pPr>
-        <w:pStyle w:val="ListParagraph"/>
-        <w:numPr>
-          <w:ilvl w:val="0"/>
-          <w:numId w:val="5"/>
-        </w:numPr>
-      </w:pPr>
-      <w:r>
-        <w:t>Create a folder where you want your code.</w:t>
-      </w:r>
-    </w:p>
-    <w:p>
-      <w:pPr>
-        <w:pStyle w:val="ListParagraph"/>
-        <w:numPr>
-          <w:ilvl w:val="0"/>
-          <w:numId w:val="5"/>
-        </w:numPr>
-      </w:pPr>
-      <w:r>
-        <w:t>Right click your new folder and choose “</w:t>
-      </w:r>
-      <w:proofErr w:type="spellStart"/>
-      <w:r>
-        <w:t>Git</w:t>
-      </w:r>
-      <w:proofErr w:type="spellEnd"/>
-      <w:r>
-        <w:t xml:space="preserve"> Clone…”</w:t>
-      </w:r>
-    </w:p>
-    <w:p>
-      <w:pPr>
-        <w:pStyle w:val="ListParagraph"/>
-        <w:numPr>
-          <w:ilvl w:val="0"/>
-          <w:numId w:val="5"/>
-        </w:numPr>
-      </w:pPr>
-      <w:r>
-        <w:t>For the URL, choose git@github.com:frc2399/2011-Robot-Code.git</w:t>
-      </w:r>
-    </w:p>
-    <w:p>
-      <w:pPr>
-        <w:pStyle w:val="ListParagraph"/>
-        <w:numPr>
-          <w:ilvl w:val="0"/>
-          <w:numId w:val="5"/>
-        </w:numPr>
-      </w:pPr>
-      <w:r>
-        <w:t>Make sure “Load Putty Key” is checked. This is the private key you saved before. Find it with the “…” button.</w:t>
-      </w:r>
-    </w:p>
-    <w:p>
-      <w:pPr>
-        <w:pStyle w:val="ListParagraph"/>
-        <w:numPr>
-          <w:ilvl w:val="0"/>
-          <w:numId w:val="5"/>
-        </w:numPr>
-      </w:pPr>
-      <w:r>
-        <w:t>Click Ok and enter your password. Say yes to the big long popup that asks if you want to cache a key.</w:t>
-      </w:r>
-    </w:p>
-    <w:p>
-      <w:pPr>
-        <w:pStyle w:val="Heading2"/>
-      </w:pPr>
-      <w:r>
-        <w:t xml:space="preserve">Using </w:t>
-      </w:r>
-      <w:proofErr w:type="spellStart"/>
-      <w:r>
-        <w:t>Git</w:t>
-      </w:r>
-      <w:proofErr w:type="spellEnd"/>
-      <w:r>
-        <w:t>/</w:t>
-      </w:r>
-      <w:proofErr w:type="spellStart"/>
-      <w:r>
-        <w:t>TortoiseGit</w:t>
-      </w:r>
-      <w:proofErr w:type="spellEnd"/>
-    </w:p>
-    <w:p/>
-    <w:p>
-      <w:pPr>
-        <w:pStyle w:val="Heading2"/>
-      </w:pPr>
-      <w:r>
-        <w:lastRenderedPageBreak/>
-        <w:t>Sources and Resources</w:t>
-      </w:r>
-    </w:p>
-    <w:p>
-      <w:pPr>
-        <w:pStyle w:val="ListParagraph"/>
-        <w:numPr>
-          <w:ilvl w:val="0"/>
-          <w:numId w:val="1"/>
-        </w:numPr>
-      </w:pPr>
+      <w:r>
+        <w:t xml:space="preserve"> To pull changes on GitHub into your repository, click Pull.</w:t>
+      </w:r>
+    </w:p>
+    <w:p>
+      <w:r>
+        <w:t xml:space="preserve">Remember that only changes you have </w:t>
+      </w:r>
       <w:r>
         <w:rPr>
           <w:i/>
         </w:rPr>
-        <w:t xml:space="preserve">Revision Control with </w:t>
-      </w:r>
-      <w:proofErr w:type="spellStart"/>
+        <w:t>already</w:t>
+      </w:r>
+      <w:r>
+        <w:t xml:space="preserve"> committed will be pushed!</w:t>
+      </w:r>
+    </w:p>
+    <w:p>
+      <w:pPr>
+        <w:jc w:val="center"/>
+      </w:pPr>
+      <w:r>
+        <w:rPr>
+          <w:noProof/>
+        </w:rPr>
+        <w:drawing>
+          <wp:inline distT="0" distB="0" distL="0" distR="0">
+            <wp:extent cx="3280410" cy="2671060"/>
+            <wp:effectExtent l="19050" t="0" r="0" b="0"/>
+            <wp:docPr id="3" name="Picture 2"/>
+            <wp:cNvGraphicFramePr>
+              <a:graphicFrameLocks xmlns:a="http://schemas.openxmlformats.org/drawingml/2006/main" noChangeAspect="1"/>
+            </wp:cNvGraphicFramePr>
+            <a:graphic xmlns:a="http://schemas.openxmlformats.org/drawingml/2006/main">
+              <a:graphicData uri="http://schemas.openxmlformats.org/drawingml/2006/picture">
+                <pic:pic xmlns:pic="http://schemas.openxmlformats.org/drawingml/2006/picture">
+                  <pic:nvPicPr>
+                    <pic:cNvPr id="0" name="Picture 2"/>
+                    <pic:cNvPicPr>
+                      <a:picLocks noChangeAspect="1" noChangeArrowheads="1"/>
+                    </pic:cNvPicPr>
+                  </pic:nvPicPr>
+                  <pic:blipFill>
+                    <a:blip r:embed="rId9" cstate="print"/>
+                    <a:srcRect/>
+                    <a:stretch>
+                      <a:fillRect/>
+                    </a:stretch>
+                  </pic:blipFill>
+                  <pic:spPr bwMode="auto">
+                    <a:xfrm>
+                      <a:off x="0" y="0"/>
+                      <a:ext cx="3282702" cy="2672927"/>
+                    </a:xfrm>
+                    <a:prstGeom prst="rect">
+                      <a:avLst/>
+                    </a:prstGeom>
+                    <a:noFill/>
+                    <a:ln w="9525">
+                      <a:noFill/>
+                      <a:miter lim="800000"/>
+                      <a:headEnd/>
+                      <a:tailEnd/>
+                    </a:ln>
+                  </pic:spPr>
+                </pic:pic>
+              </a:graphicData>
+            </a:graphic>
+          </wp:inline>
+        </w:drawing>
+      </w:r>
+    </w:p>
+    <w:p>
+      <w:pPr>
+        <w:pStyle w:val="Heading3"/>
+      </w:pPr>
+      <w:r>
+        <w:t>Merging</w:t>
+      </w:r>
+    </w:p>
+    <w:p/>
+    <w:p>
+      <w:pPr>
+        <w:pStyle w:val="Heading2"/>
+      </w:pPr>
+      <w:r>
+        <w:t>Sources and Resources</w:t>
+      </w:r>
+    </w:p>
+    <w:p>
+      <w:pPr>
+        <w:pStyle w:val="ListParagraph"/>
+        <w:numPr>
+          <w:ilvl w:val="0"/>
+          <w:numId w:val="1"/>
+        </w:numPr>
+      </w:pPr>
       <w:r>
         <w:rPr>
           <w:i/>
         </w:rPr>
-        <w:t>Git</w:t>
-      </w:r>
-      <w:proofErr w:type="spellEnd"/>
-      <w:r>
-        <w:rPr>
-          <w:i/>
-        </w:rPr>
-        <w:t xml:space="preserve"> for FRC Teams</w:t>
+        <w:t>Revision Control with Git for FRC Teams</w:t>
       </w:r>
       <w:r>
         <w:t xml:space="preserve"> by Austin Wright</w:t>
@@ -1095,7 +909,7 @@
       <w:r>
         <w:br/>
       </w:r>
-      <w:hyperlink r:id="rId8" w:history="1">
+      <w:hyperlink r:id="rId10" w:history="1">
         <w:r>
           <w:rPr>
             <w:rStyle w:val="Hyperlink"/>
@@ -1116,70 +930,19 @@
         <w:rPr>
           <w:i/>
         </w:rPr>
-        <w:t xml:space="preserve">Using </w:t>
-      </w:r>
-      <w:proofErr w:type="spellStart"/>
-      <w:r>
-        <w:rPr>
-          <w:i/>
-        </w:rPr>
-        <w:t>LVMerge</w:t>
-      </w:r>
-      <w:proofErr w:type="spellEnd"/>
-      <w:r>
-        <w:rPr>
-          <w:i/>
-        </w:rPr>
-        <w:t xml:space="preserve"> Utility with </w:t>
-      </w:r>
-      <w:proofErr w:type="spellStart"/>
-      <w:r>
-        <w:rPr>
-          <w:i/>
-        </w:rPr>
-        <w:t>TortoiseSVN</w:t>
-      </w:r>
-      <w:proofErr w:type="spellEnd"/>
-      <w:r>
-        <w:t xml:space="preserve"> by Jesse </w:t>
-      </w:r>
-      <w:proofErr w:type="spellStart"/>
-      <w:r>
-        <w:t>Batsche</w:t>
-      </w:r>
-      <w:proofErr w:type="spellEnd"/>
+        <w:t>Using LVMerge Utility with TortoiseSVN</w:t>
+      </w:r>
+      <w:r>
+        <w:t xml:space="preserve"> by Jesse Batsche</w:t>
+      </w:r>
       <w:r>
         <w:br/>
-        <w:t xml:space="preserve">Written for </w:t>
-      </w:r>
-      <w:proofErr w:type="spellStart"/>
-      <w:r>
-        <w:t>TortoiseSVN</w:t>
-      </w:r>
-      <w:proofErr w:type="spellEnd"/>
-      <w:r>
-        <w:t xml:space="preserve">, but works for </w:t>
-      </w:r>
-      <w:proofErr w:type="spellStart"/>
-      <w:r>
-        <w:t>TortoiseGit</w:t>
-      </w:r>
-      <w:proofErr w:type="spellEnd"/>
-      <w:r>
-        <w:t xml:space="preserve">. Lets you use National Instruments’ merge tools with </w:t>
-      </w:r>
-      <w:proofErr w:type="spellStart"/>
-      <w:r>
-        <w:t>TortoiseGit</w:t>
-      </w:r>
-      <w:proofErr w:type="spellEnd"/>
-      <w:r>
-        <w:t>.</w:t>
+        <w:t>Written for TortoiseSVN, but works for TortoiseGit. Lets you use National Instruments’ merge tools with TortoiseGit.</w:t>
       </w:r>
       <w:r>
         <w:br/>
       </w:r>
-      <w:hyperlink r:id="rId9" w:history="1">
+      <w:hyperlink r:id="rId11" w:history="1">
         <w:r>
           <w:rPr>
             <w:rStyle w:val="Hyperlink"/>
@@ -1883,6 +1646,28 @@
       <w:szCs w:val="26"/>
     </w:rPr>
   </w:style>
+  <w:style w:type="paragraph" w:styleId="Heading3">
+    <w:name w:val="heading 3"/>
+    <w:basedOn w:val="Normal"/>
+    <w:next w:val="Normal"/>
+    <w:link w:val="Heading3Char"/>
+    <w:uiPriority w:val="9"/>
+    <w:unhideWhenUsed/>
+    <w:qFormat/>
+    <w:rsid w:val="00DB582E"/>
+    <w:pPr>
+      <w:keepNext/>
+      <w:keepLines/>
+      <w:spacing w:before="200" w:after="0"/>
+      <w:outlineLvl w:val="2"/>
+    </w:pPr>
+    <w:rPr>
+      <w:rFonts w:asciiTheme="majorHAnsi" w:eastAsiaTheme="majorEastAsia" w:hAnsiTheme="majorHAnsi" w:cstheme="majorBidi"/>
+      <w:b/>
+      <w:bCs/>
+      <w:color w:val="4F81BD" w:themeColor="accent1"/>
+    </w:rPr>
+  </w:style>
   <w:style w:type="character" w:default="1" w:styleId="DefaultParagraphFont">
     <w:name w:val="Default Paragraph Font"/>
     <w:uiPriority w:val="1"/>
@@ -1961,6 +1746,49 @@
     <w:rPr>
       <w:color w:val="0000FF" w:themeColor="hyperlink"/>
       <w:u w:val="single"/>
+    </w:rPr>
+  </w:style>
+  <w:style w:type="character" w:customStyle="1" w:styleId="Heading3Char">
+    <w:name w:val="Heading 3 Char"/>
+    <w:basedOn w:val="DefaultParagraphFont"/>
+    <w:link w:val="Heading3"/>
+    <w:uiPriority w:val="9"/>
+    <w:rsid w:val="00DB582E"/>
+    <w:rPr>
+      <w:rFonts w:asciiTheme="majorHAnsi" w:eastAsiaTheme="majorEastAsia" w:hAnsiTheme="majorHAnsi" w:cstheme="majorBidi"/>
+      <w:b/>
+      <w:bCs/>
+      <w:color w:val="4F81BD" w:themeColor="accent1"/>
+    </w:rPr>
+  </w:style>
+  <w:style w:type="paragraph" w:styleId="BalloonText">
+    <w:name w:val="Balloon Text"/>
+    <w:basedOn w:val="Normal"/>
+    <w:link w:val="BalloonTextChar"/>
+    <w:uiPriority w:val="99"/>
+    <w:semiHidden/>
+    <w:unhideWhenUsed/>
+    <w:rsid w:val="003F348A"/>
+    <w:pPr>
+      <w:spacing w:after="0" w:line="240" w:lineRule="auto"/>
+    </w:pPr>
+    <w:rPr>
+      <w:rFonts w:ascii="Tahoma" w:hAnsi="Tahoma" w:cs="Tahoma"/>
+      <w:sz w:val="16"/>
+      <w:szCs w:val="16"/>
+    </w:rPr>
+  </w:style>
+  <w:style w:type="character" w:customStyle="1" w:styleId="BalloonTextChar">
+    <w:name w:val="Balloon Text Char"/>
+    <w:basedOn w:val="DefaultParagraphFont"/>
+    <w:link w:val="BalloonText"/>
+    <w:uiPriority w:val="99"/>
+    <w:semiHidden/>
+    <w:rsid w:val="003F348A"/>
+    <w:rPr>
+      <w:rFonts w:ascii="Tahoma" w:hAnsi="Tahoma" w:cs="Tahoma"/>
+      <w:sz w:val="16"/>
+      <w:szCs w:val="16"/>
     </w:rPr>
   </w:style>
 </w:styles>

</xml_diff>